<commit_message>
fixed my errors in scripts/firstime.rb, and updated defalt NIST800 Report template
</commit_message>
<xml_diff>
--- a/templates/Default NIST800 Report.docx
+++ b/templates/Default NIST800 Report.docx
@@ -615,13 +615,8 @@
               <w:pStyle w:val="NoSpacing"/>
               <w:cnfStyle w:val="000000100000" w:firstRow="0" w:lastRow="0" w:firstColumn="0" w:lastColumn="0" w:oddVBand="0" w:evenVBand="0" w:oddHBand="1" w:evenHBand="0" w:firstRowFirstColumn="0" w:firstRowLastColumn="0" w:lastRowFirstColumn="0" w:lastRowLastColumn="0"/>
             </w:pPr>
-            <w:proofErr w:type="spellStart"/>
-            <w:r>
-              <w:t>Serpico</w:t>
-            </w:r>
-            <w:proofErr w:type="spellEnd"/>
-            <w:r>
-              <w:t xml:space="preserve"> Template Report, </w:t>
+            <w:r>
+              <w:t xml:space="preserve">Serpico Template Report, </w:t>
             </w:r>
             <w:r>
               <w:t>LLC</w:t>
@@ -735,7 +730,10 @@
               <w:cnfStyle w:val="000000000000" w:firstRow="0" w:lastRow="0" w:firstColumn="0" w:lastColumn="0" w:oddVBand="0" w:evenVBand="0" w:oddHBand="0" w:evenHBand="0" w:firstRowFirstColumn="0" w:firstRowLastColumn="0" w:lastRowFirstColumn="0" w:lastRowLastColumn="0"/>
             </w:pPr>
             <w:r>
-              <w:t>Ω CONSULTANT_PHONE</w:t>
+              <w:t>Ω</w:t>
+            </w:r>
+            <w:r>
+              <w:t>CONSULTANT_PHONE</w:t>
             </w:r>
             <w:r>
               <w:t>Ω</w:t>
@@ -774,7 +772,10 @@
               <w:cnfStyle w:val="000000100000" w:firstRow="0" w:lastRow="0" w:firstColumn="0" w:lastColumn="0" w:oddVBand="0" w:evenVBand="0" w:oddHBand="1" w:evenHBand="0" w:firstRowFirstColumn="0" w:firstRowLastColumn="0" w:lastRowFirstColumn="0" w:lastRowLastColumn="0"/>
             </w:pPr>
             <w:r>
-              <w:t>Ω CONSULTANT_EMAIL</w:t>
+              <w:t>Ω</w:t>
+            </w:r>
+            <w:r>
+              <w:t>CONSULTANT_EMAIL</w:t>
             </w:r>
             <w:r>
               <w:t>Ω</w:t>
@@ -844,11 +845,9 @@
               <w:pStyle w:val="NoSpacing"/>
               <w:cnfStyle w:val="000000100000" w:firstRow="0" w:lastRow="0" w:firstColumn="0" w:lastColumn="0" w:oddVBand="0" w:evenVBand="0" w:oddHBand="1" w:evenHBand="0" w:firstRowFirstColumn="0" w:firstRowLastColumn="0" w:lastRowFirstColumn="0" w:lastRowLastColumn="0"/>
             </w:pPr>
-            <w:proofErr w:type="spellStart"/>
             <w:r>
               <w:t>TestCity</w:t>
             </w:r>
-            <w:proofErr w:type="spellEnd"/>
           </w:p>
         </w:tc>
         <w:tc>
@@ -978,13 +977,8 @@
       </w:r>
     </w:p>
     <w:p>
-      <w:proofErr w:type="spellStart"/>
-      <w:r>
-        <w:t>Serpico</w:t>
-      </w:r>
-      <w:proofErr w:type="spellEnd"/>
-      <w:r>
-        <w:t xml:space="preserve"> Template C</w:t>
+      <w:r>
+        <w:t>Serpico Template C</w:t>
       </w:r>
       <w:r>
         <w:t xml:space="preserve">ompany </w:t>
@@ -1022,643 +1016,13 @@
     </w:p>
     <w:p>
       <w:r>
-        <w:t>We used the NIST800-30 Rating table that follows:</w:t>
-      </w:r>
-    </w:p>
-    <w:tbl>
-      <w:tblPr>
-        <w:tblStyle w:val="TableGrid"/>
-        <w:tblpPr w:leftFromText="180" w:rightFromText="180" w:vertAnchor="page" w:horzAnchor="margin" w:tblpY="4114"/>
-        <w:tblW w:w="5000" w:type="pct"/>
-        <w:tblLook w:val="04A0" w:firstRow="1" w:lastRow="0" w:firstColumn="1" w:lastColumn="0" w:noHBand="0" w:noVBand="1"/>
-      </w:tblPr>
-      <w:tblGrid>
-        <w:gridCol w:w="1372"/>
-        <w:gridCol w:w="1663"/>
-        <w:gridCol w:w="2177"/>
-        <w:gridCol w:w="1079"/>
-        <w:gridCol w:w="1660"/>
-        <w:gridCol w:w="1317"/>
-        <w:gridCol w:w="1522"/>
-      </w:tblGrid>
-      <w:tr>
-        <w:tc>
-          <w:tcPr>
-            <w:tcW w:w="10790" w:type="dxa"/>
-            <w:gridSpan w:val="7"/>
-            <w:shd w:val="clear" w:color="auto" w:fill="427499"/>
-          </w:tcPr>
-          <w:p>
-            <w:pPr>
-              <w:jc w:val="center"/>
-              <w:rPr>
-                <w:color w:val="FFFFFF" w:themeColor="background1"/>
-              </w:rPr>
-            </w:pPr>
-            <w:r>
-              <w:rPr>
-                <w:color w:val="FFFFFF" w:themeColor="background1"/>
-              </w:rPr>
-              <w:t>Impact of Threat</w:t>
-            </w:r>
-          </w:p>
-        </w:tc>
-      </w:tr>
-      <w:tr>
-        <w:tc>
-          <w:tcPr>
-            <w:tcW w:w="1372" w:type="dxa"/>
-            <w:vMerge w:val="restart"/>
-            <w:shd w:val="clear" w:color="auto" w:fill="427499"/>
-            <w:vAlign w:val="center"/>
-          </w:tcPr>
-          <w:p>
-            <w:pPr>
-              <w:jc w:val="center"/>
-              <w:rPr>
-                <w:color w:val="FFFFFF" w:themeColor="background1"/>
-              </w:rPr>
-            </w:pPr>
-            <w:r>
-              <w:rPr>
-                <w:color w:val="FFFFFF" w:themeColor="background1"/>
-              </w:rPr>
-              <w:t>Threat</w:t>
-            </w:r>
-          </w:p>
-          <w:p>
-            <w:pPr>
-              <w:jc w:val="center"/>
-              <w:rPr>
-                <w:color w:val="FFFFFF" w:themeColor="background1"/>
-              </w:rPr>
-            </w:pPr>
-            <w:r>
-              <w:rPr>
-                <w:color w:val="FFFFFF" w:themeColor="background1"/>
-              </w:rPr>
-              <w:t>Likelihood</w:t>
-            </w:r>
-          </w:p>
-        </w:tc>
-        <w:tc>
-          <w:tcPr>
-            <w:tcW w:w="1663" w:type="dxa"/>
-            <w:shd w:val="clear" w:color="auto" w:fill="auto"/>
-          </w:tcPr>
-          <w:p>
-            <w:pPr>
-              <w:rPr>
-                <w:b/>
-                <w:color w:val="000000" w:themeColor="text1"/>
-              </w:rPr>
-            </w:pPr>
-          </w:p>
-        </w:tc>
-        <w:tc>
-          <w:tcPr>
-            <w:tcW w:w="2177" w:type="dxa"/>
-            <w:tcBorders>
-              <w:bottom w:val="single" w:sz="4" w:space="0" w:color="auto"/>
-            </w:tcBorders>
-            <w:shd w:val="clear" w:color="auto" w:fill="auto"/>
-          </w:tcPr>
-          <w:p>
-            <w:pPr>
-              <w:rPr>
-                <w:b/>
-              </w:rPr>
-            </w:pPr>
-            <w:r>
-              <w:rPr>
-                <w:b/>
-              </w:rPr>
-              <w:t>Informational</w:t>
-            </w:r>
-          </w:p>
-        </w:tc>
-        <w:tc>
-          <w:tcPr>
-            <w:tcW w:w="1079" w:type="dxa"/>
-            <w:shd w:val="clear" w:color="auto" w:fill="auto"/>
-          </w:tcPr>
-          <w:p>
-            <w:pPr>
-              <w:rPr>
-                <w:b/>
-              </w:rPr>
-            </w:pPr>
-            <w:r>
-              <w:rPr>
-                <w:b/>
-              </w:rPr>
-              <w:t>Low</w:t>
-            </w:r>
-          </w:p>
-        </w:tc>
-        <w:tc>
-          <w:tcPr>
-            <w:tcW w:w="1660" w:type="dxa"/>
-            <w:shd w:val="clear" w:color="auto" w:fill="auto"/>
-          </w:tcPr>
-          <w:p>
-            <w:pPr>
-              <w:rPr>
-                <w:b/>
-              </w:rPr>
-            </w:pPr>
-            <w:r>
-              <w:rPr>
-                <w:b/>
-              </w:rPr>
-              <w:t>Moderate</w:t>
-            </w:r>
-          </w:p>
-        </w:tc>
-        <w:tc>
-          <w:tcPr>
-            <w:tcW w:w="1317" w:type="dxa"/>
-            <w:shd w:val="clear" w:color="auto" w:fill="auto"/>
-          </w:tcPr>
-          <w:p>
-            <w:pPr>
-              <w:rPr>
-                <w:b/>
-              </w:rPr>
-            </w:pPr>
-            <w:r>
-              <w:rPr>
-                <w:b/>
-              </w:rPr>
-              <w:t>High</w:t>
-            </w:r>
-          </w:p>
-        </w:tc>
-        <w:tc>
-          <w:tcPr>
-            <w:tcW w:w="1522" w:type="dxa"/>
-            <w:shd w:val="clear" w:color="auto" w:fill="auto"/>
-          </w:tcPr>
-          <w:p>
-            <w:pPr>
-              <w:rPr>
-                <w:b/>
-              </w:rPr>
-            </w:pPr>
-            <w:r>
-              <w:rPr>
-                <w:b/>
-              </w:rPr>
-              <w:t>Critical</w:t>
-            </w:r>
-          </w:p>
-        </w:tc>
-      </w:tr>
-      <w:tr>
-        <w:tc>
-          <w:tcPr>
-            <w:tcW w:w="1372" w:type="dxa"/>
-            <w:vMerge/>
-            <w:shd w:val="clear" w:color="auto" w:fill="427499"/>
-          </w:tcPr>
-          <w:p>
-            <w:pPr>
-              <w:rPr>
-                <w:color w:val="FFFFFF" w:themeColor="background1"/>
-              </w:rPr>
-            </w:pPr>
-          </w:p>
-        </w:tc>
-        <w:tc>
-          <w:tcPr>
-            <w:tcW w:w="1663" w:type="dxa"/>
-            <w:shd w:val="clear" w:color="auto" w:fill="auto"/>
-          </w:tcPr>
-          <w:p>
-            <w:pPr>
-              <w:rPr>
-                <w:b/>
-                <w:color w:val="000000" w:themeColor="text1"/>
-              </w:rPr>
-            </w:pPr>
-            <w:r>
-              <w:rPr>
-                <w:b/>
-                <w:color w:val="000000" w:themeColor="text1"/>
-              </w:rPr>
-              <w:t>High</w:t>
-            </w:r>
-          </w:p>
-        </w:tc>
-        <w:tc>
-          <w:tcPr>
-            <w:tcW w:w="2177" w:type="dxa"/>
-            <w:shd w:val="clear" w:color="auto" w:fill="808080" w:themeFill="background1" w:themeFillShade="80"/>
-          </w:tcPr>
-          <w:p>
-            <w:pPr>
-              <w:rPr>
-                <w:b/>
-                <w:color w:val="FFFFFF" w:themeColor="background1"/>
-              </w:rPr>
-            </w:pPr>
-            <w:r>
-              <w:rPr>
-                <w:b/>
-                <w:color w:val="FFFFFF" w:themeColor="background1"/>
-              </w:rPr>
-              <w:t>Informational</w:t>
-            </w:r>
-          </w:p>
-        </w:tc>
-        <w:tc>
-          <w:tcPr>
-            <w:tcW w:w="1079" w:type="dxa"/>
-            <w:shd w:val="clear" w:color="auto" w:fill="00B050"/>
-          </w:tcPr>
-          <w:p>
-            <w:pPr>
-              <w:rPr>
-                <w:b/>
-                <w:color w:val="FFFFFF" w:themeColor="background1"/>
-              </w:rPr>
-            </w:pPr>
-            <w:r>
-              <w:rPr>
-                <w:b/>
-                <w:color w:val="FFFFFF" w:themeColor="background1"/>
-              </w:rPr>
-              <w:t>Low</w:t>
-            </w:r>
-          </w:p>
-        </w:tc>
-        <w:tc>
-          <w:tcPr>
-            <w:tcW w:w="1660" w:type="dxa"/>
-            <w:shd w:val="clear" w:color="auto" w:fill="00B0F0"/>
-          </w:tcPr>
-          <w:p>
-            <w:pPr>
-              <w:rPr>
-                <w:b/>
-                <w:color w:val="FFFFFF" w:themeColor="background1"/>
-              </w:rPr>
-            </w:pPr>
-            <w:r>
-              <w:rPr>
-                <w:b/>
-                <w:color w:val="FFFFFF" w:themeColor="background1"/>
-              </w:rPr>
-              <w:t>Moderate</w:t>
-            </w:r>
-          </w:p>
-        </w:tc>
-        <w:tc>
-          <w:tcPr>
-            <w:tcW w:w="1317" w:type="dxa"/>
-            <w:shd w:val="clear" w:color="auto" w:fill="FFC000"/>
-          </w:tcPr>
-          <w:p>
-            <w:pPr>
-              <w:rPr>
-                <w:b/>
-                <w:color w:val="FFFFFF" w:themeColor="background1"/>
-              </w:rPr>
-            </w:pPr>
-            <w:r>
-              <w:rPr>
-                <w:b/>
-                <w:color w:val="FFFFFF" w:themeColor="background1"/>
-              </w:rPr>
-              <w:t>High</w:t>
-            </w:r>
-          </w:p>
-        </w:tc>
-        <w:tc>
-          <w:tcPr>
-            <w:tcW w:w="1522" w:type="dxa"/>
-            <w:shd w:val="clear" w:color="auto" w:fill="FF0000"/>
-          </w:tcPr>
-          <w:p>
-            <w:pPr>
-              <w:rPr>
-                <w:b/>
-                <w:color w:val="FFFFFF" w:themeColor="background1"/>
-              </w:rPr>
-            </w:pPr>
-            <w:r>
-              <w:rPr>
-                <w:b/>
-                <w:color w:val="FFFFFF" w:themeColor="background1"/>
-              </w:rPr>
-              <w:t>Critical</w:t>
-            </w:r>
-          </w:p>
-        </w:tc>
-      </w:tr>
-      <w:tr>
-        <w:tc>
-          <w:tcPr>
-            <w:tcW w:w="1372" w:type="dxa"/>
-            <w:vMerge/>
-            <w:shd w:val="clear" w:color="auto" w:fill="427499"/>
-          </w:tcPr>
-          <w:p>
-            <w:pPr>
-              <w:rPr>
-                <w:color w:val="FFFFFF" w:themeColor="background1"/>
-              </w:rPr>
-            </w:pPr>
-          </w:p>
-        </w:tc>
-        <w:tc>
-          <w:tcPr>
-            <w:tcW w:w="1663" w:type="dxa"/>
-            <w:shd w:val="clear" w:color="auto" w:fill="auto"/>
-          </w:tcPr>
-          <w:p>
-            <w:pPr>
-              <w:rPr>
-                <w:b/>
-                <w:color w:val="000000" w:themeColor="text1"/>
-              </w:rPr>
-            </w:pPr>
-            <w:r>
-              <w:rPr>
-                <w:b/>
-                <w:color w:val="000000" w:themeColor="text1"/>
-              </w:rPr>
-              <w:t>Moderate</w:t>
-            </w:r>
-          </w:p>
-        </w:tc>
-        <w:tc>
-          <w:tcPr>
-            <w:tcW w:w="2177" w:type="dxa"/>
-            <w:shd w:val="clear" w:color="auto" w:fill="808080" w:themeFill="background1" w:themeFillShade="80"/>
-          </w:tcPr>
-          <w:p>
-            <w:pPr>
-              <w:rPr>
-                <w:b/>
-                <w:color w:val="FFFFFF" w:themeColor="background1"/>
-              </w:rPr>
-            </w:pPr>
-            <w:r>
-              <w:rPr>
-                <w:b/>
-                <w:color w:val="FFFFFF" w:themeColor="background1"/>
-              </w:rPr>
-              <w:t>Informational</w:t>
-            </w:r>
-          </w:p>
-        </w:tc>
-        <w:tc>
-          <w:tcPr>
-            <w:tcW w:w="1079" w:type="dxa"/>
-            <w:shd w:val="clear" w:color="auto" w:fill="00B050"/>
-          </w:tcPr>
-          <w:p>
-            <w:pPr>
-              <w:rPr>
-                <w:b/>
-                <w:color w:val="FFFFFF" w:themeColor="background1"/>
-              </w:rPr>
-            </w:pPr>
-            <w:r>
-              <w:rPr>
-                <w:b/>
-                <w:color w:val="FFFFFF" w:themeColor="background1"/>
-              </w:rPr>
-              <w:t>Low</w:t>
-            </w:r>
-          </w:p>
-        </w:tc>
-        <w:tc>
-          <w:tcPr>
-            <w:tcW w:w="1660" w:type="dxa"/>
-            <w:shd w:val="clear" w:color="auto" w:fill="00B0F0"/>
-          </w:tcPr>
-          <w:p>
-            <w:pPr>
-              <w:rPr>
-                <w:b/>
-                <w:color w:val="FFFFFF" w:themeColor="background1"/>
-              </w:rPr>
-            </w:pPr>
-            <w:r>
-              <w:rPr>
-                <w:b/>
-                <w:color w:val="FFFFFF" w:themeColor="background1"/>
-              </w:rPr>
-              <w:t>Moderate</w:t>
-            </w:r>
-          </w:p>
-        </w:tc>
-        <w:tc>
-          <w:tcPr>
-            <w:tcW w:w="1317" w:type="dxa"/>
-            <w:shd w:val="clear" w:color="auto" w:fill="00B0F0"/>
-          </w:tcPr>
-          <w:p>
-            <w:pPr>
-              <w:rPr>
-                <w:b/>
-                <w:color w:val="FFFFFF" w:themeColor="background1"/>
-              </w:rPr>
-            </w:pPr>
-            <w:r>
-              <w:rPr>
-                <w:b/>
-                <w:color w:val="FFFFFF" w:themeColor="background1"/>
-              </w:rPr>
-              <w:t>Moderate</w:t>
-            </w:r>
-          </w:p>
-        </w:tc>
-        <w:tc>
-          <w:tcPr>
-            <w:tcW w:w="1522" w:type="dxa"/>
-            <w:shd w:val="clear" w:color="auto" w:fill="FFC000"/>
-          </w:tcPr>
-          <w:p>
-            <w:pPr>
-              <w:rPr>
-                <w:b/>
-                <w:color w:val="FFFFFF" w:themeColor="background1"/>
-              </w:rPr>
-            </w:pPr>
-            <w:r>
-              <w:rPr>
-                <w:b/>
-                <w:color w:val="FFFFFF" w:themeColor="background1"/>
-              </w:rPr>
-              <w:t>High</w:t>
-            </w:r>
-          </w:p>
-        </w:tc>
-      </w:tr>
-      <w:tr>
-        <w:tc>
-          <w:tcPr>
-            <w:tcW w:w="1372" w:type="dxa"/>
-            <w:vMerge/>
-            <w:shd w:val="clear" w:color="auto" w:fill="427499"/>
-          </w:tcPr>
-          <w:p>
-            <w:pPr>
-              <w:rPr>
-                <w:color w:val="FFFFFF" w:themeColor="background1"/>
-              </w:rPr>
-            </w:pPr>
-          </w:p>
-        </w:tc>
-        <w:tc>
-          <w:tcPr>
-            <w:tcW w:w="1663" w:type="dxa"/>
-            <w:shd w:val="clear" w:color="auto" w:fill="auto"/>
-          </w:tcPr>
-          <w:p>
-            <w:pPr>
-              <w:rPr>
-                <w:b/>
-                <w:color w:val="000000" w:themeColor="text1"/>
-              </w:rPr>
-            </w:pPr>
-            <w:r>
-              <w:rPr>
-                <w:b/>
-                <w:color w:val="000000" w:themeColor="text1"/>
-              </w:rPr>
-              <w:t>Low</w:t>
-            </w:r>
-          </w:p>
-        </w:tc>
-        <w:tc>
-          <w:tcPr>
-            <w:tcW w:w="2177" w:type="dxa"/>
-            <w:shd w:val="clear" w:color="auto" w:fill="808080" w:themeFill="background1" w:themeFillShade="80"/>
-          </w:tcPr>
-          <w:p>
-            <w:pPr>
-              <w:rPr>
-                <w:b/>
-                <w:color w:val="FFFFFF" w:themeColor="background1"/>
-              </w:rPr>
-            </w:pPr>
-            <w:r>
-              <w:rPr>
-                <w:b/>
-                <w:color w:val="FFFFFF" w:themeColor="background1"/>
-              </w:rPr>
-              <w:t>Informational</w:t>
-            </w:r>
-          </w:p>
-        </w:tc>
-        <w:tc>
-          <w:tcPr>
-            <w:tcW w:w="1079" w:type="dxa"/>
-            <w:shd w:val="clear" w:color="auto" w:fill="00B050"/>
-          </w:tcPr>
-          <w:p>
-            <w:pPr>
-              <w:rPr>
-                <w:b/>
-                <w:color w:val="FFFFFF" w:themeColor="background1"/>
-              </w:rPr>
-            </w:pPr>
-            <w:r>
-              <w:rPr>
-                <w:b/>
-                <w:color w:val="FFFFFF" w:themeColor="background1"/>
-              </w:rPr>
-              <w:t>Low</w:t>
-            </w:r>
-          </w:p>
-        </w:tc>
-        <w:tc>
-          <w:tcPr>
-            <w:tcW w:w="1660" w:type="dxa"/>
-            <w:shd w:val="clear" w:color="auto" w:fill="00B050"/>
-          </w:tcPr>
-          <w:p>
-            <w:pPr>
-              <w:rPr>
-                <w:b/>
-                <w:color w:val="FFFFFF" w:themeColor="background1"/>
-              </w:rPr>
-            </w:pPr>
-            <w:r>
-              <w:rPr>
-                <w:b/>
-                <w:color w:val="FFFFFF" w:themeColor="background1"/>
-              </w:rPr>
-              <w:t>Low</w:t>
-            </w:r>
-          </w:p>
-        </w:tc>
-        <w:tc>
-          <w:tcPr>
-            <w:tcW w:w="1317" w:type="dxa"/>
-            <w:shd w:val="clear" w:color="auto" w:fill="00B0F0"/>
-          </w:tcPr>
-          <w:p>
-            <w:pPr>
-              <w:rPr>
-                <w:b/>
-                <w:color w:val="FFFFFF" w:themeColor="background1"/>
-              </w:rPr>
-            </w:pPr>
-            <w:r>
-              <w:rPr>
-                <w:b/>
-                <w:color w:val="FFFFFF" w:themeColor="background1"/>
-              </w:rPr>
-              <w:t>Moderate</w:t>
-            </w:r>
-          </w:p>
-        </w:tc>
-        <w:tc>
-          <w:tcPr>
-            <w:tcW w:w="1522" w:type="dxa"/>
-            <w:shd w:val="clear" w:color="auto" w:fill="00B0F0"/>
-          </w:tcPr>
-          <w:p>
-            <w:pPr>
-              <w:rPr>
-                <w:b/>
-                <w:color w:val="FFFFFF" w:themeColor="background1"/>
-              </w:rPr>
-            </w:pPr>
-            <w:r>
-              <w:rPr>
-                <w:b/>
-                <w:color w:val="FFFFFF" w:themeColor="background1"/>
-              </w:rPr>
-              <w:t>Moderate</w:t>
-            </w:r>
-          </w:p>
-        </w:tc>
-      </w:tr>
-    </w:tbl>
-    <w:p/>
-    <w:p>
-      <w:r>
         <w:t xml:space="preserve">Overall, STC was </w:t>
       </w:r>
       <w:r>
         <w:t xml:space="preserve">able to achieve the goals </w:t>
       </w:r>
       <w:r>
-        <w:t xml:space="preserve">of the assessment and </w:t>
-      </w:r>
-      <w:proofErr w:type="spellStart"/>
-      <w:r>
-        <w:t>exfiltrate</w:t>
-      </w:r>
-      <w:proofErr w:type="spellEnd"/>
-      <w:r>
-        <w:t xml:space="preserve"> the targeted data. </w:t>
+        <w:t xml:space="preserve">of the assessment and exfiltrate the targeted data. </w:t>
       </w:r>
       <w:r>
         <w:t>The following table outlines the critical findings discovered during the assessment:</w:t>
@@ -1667,7 +1031,7 @@
     <w:tbl>
       <w:tblPr>
         <w:tblStyle w:val="LightList-Accent2"/>
-        <w:tblW w:w="0" w:type="auto"/>
+        <w:tblW w:w="9360" w:type="dxa"/>
         <w:jc w:val="center"/>
         <w:tblBorders>
           <w:insideH w:val="single" w:sz="8" w:space="0" w:color="AA2B1E" w:themeColor="accent2"/>
@@ -1675,8 +1039,8 @@
         <w:tblLook w:val="04A0" w:firstRow="1" w:lastRow="0" w:firstColumn="1" w:lastColumn="0" w:noHBand="0" w:noVBand="1"/>
       </w:tblPr>
       <w:tblGrid>
-        <w:gridCol w:w="6420"/>
-        <w:gridCol w:w="2819"/>
+        <w:gridCol w:w="6964"/>
+        <w:gridCol w:w="2396"/>
       </w:tblGrid>
       <w:tr>
         <w:trPr>
@@ -1687,7 +1051,7 @@
         <w:tc>
           <w:tcPr>
             <w:cnfStyle w:val="001000000000" w:firstRow="0" w:lastRow="0" w:firstColumn="1" w:lastColumn="0" w:oddVBand="0" w:evenVBand="0" w:oddHBand="0" w:evenHBand="0" w:firstRowFirstColumn="0" w:firstRowLastColumn="0" w:lastRowFirstColumn="0" w:lastRowLastColumn="0"/>
-            <w:tcW w:w="6420" w:type="dxa"/>
+            <w:tcW w:w="7954" w:type="dxa"/>
             <w:shd w:val="clear" w:color="auto" w:fill="427499"/>
           </w:tcPr>
           <w:p>
@@ -1698,7 +1062,7 @@
         </w:tc>
         <w:tc>
           <w:tcPr>
-            <w:tcW w:w="2819" w:type="dxa"/>
+            <w:tcW w:w="2856" w:type="dxa"/>
             <w:shd w:val="clear" w:color="auto" w:fill="427499"/>
           </w:tcPr>
           <w:p>
@@ -1721,7 +1085,7 @@
         <w:tc>
           <w:tcPr>
             <w:cnfStyle w:val="001000000000" w:firstRow="0" w:lastRow="0" w:firstColumn="1" w:lastColumn="0" w:oddVBand="0" w:evenVBand="0" w:oddHBand="0" w:evenHBand="0" w:firstRowFirstColumn="0" w:firstRowLastColumn="0" w:lastRowFirstColumn="0" w:lastRowLastColumn="0"/>
-            <w:tcW w:w="6420" w:type="dxa"/>
+            <w:tcW w:w="7954" w:type="dxa"/>
             <w:tcBorders>
               <w:top w:val="none" w:sz="0" w:space="0" w:color="auto"/>
               <w:left w:val="none" w:sz="0" w:space="0" w:color="auto"/>
@@ -1736,53 +1100,17 @@
                 <w:bCs w:val="0"/>
               </w:rPr>
             </w:pPr>
-            <w:proofErr w:type="spellStart"/>
             <w:r>
               <w:rPr>
                 <w:b w:val="0"/>
               </w:rPr>
-              <w:t>æreport</w:t>
-            </w:r>
-            <w:proofErr w:type="spellEnd"/>
-            <w:r>
-              <w:rPr>
-                <w:b w:val="0"/>
-              </w:rPr>
-              <w:t>/</w:t>
-            </w:r>
-            <w:proofErr w:type="spellStart"/>
-            <w:r>
-              <w:rPr>
-                <w:b w:val="0"/>
-              </w:rPr>
-              <w:t>findings_list</w:t>
-            </w:r>
-            <w:proofErr w:type="spellEnd"/>
-            <w:r>
-              <w:rPr>
-                <w:b w:val="0"/>
-              </w:rPr>
-              <w:t>/</w:t>
-            </w:r>
-            <w:proofErr w:type="gramStart"/>
-            <w:r>
-              <w:rPr>
-                <w:b w:val="0"/>
-              </w:rPr>
-              <w:t>findings:::</w:t>
-            </w:r>
-            <w:proofErr w:type="gramEnd"/>
-            <w:r>
-              <w:rPr>
-                <w:b w:val="0"/>
-              </w:rPr>
-              <w:t>nist800_TOTAL&gt;=120æ ∞title∞</w:t>
-            </w:r>
-          </w:p>
-        </w:tc>
-        <w:tc>
-          <w:tcPr>
-            <w:tcW w:w="2819" w:type="dxa"/>
+              <w:t>æreport/findings_list/findings:::nist800_TOTAL&gt;=120æ ∞title∞</w:t>
+            </w:r>
+          </w:p>
+        </w:tc>
+        <w:tc>
+          <w:tcPr>
+            <w:tcW w:w="2856" w:type="dxa"/>
             <w:tcBorders>
               <w:top w:val="none" w:sz="0" w:space="0" w:color="auto"/>
               <w:bottom w:val="none" w:sz="0" w:space="0" w:color="auto"/>
@@ -1798,7 +1126,6 @@
             <w:r>
               <w:t>∞</w:t>
             </w:r>
-            <w:proofErr w:type="spellStart"/>
             <w:r>
               <w:t>nist</w:t>
             </w:r>
@@ -1808,7 +1135,6 @@
             <w:r>
               <w:t>rating</w:t>
             </w:r>
-            <w:proofErr w:type="spellEnd"/>
             <w:r>
               <w:t>∞</w:t>
             </w:r>
@@ -1819,9 +1145,675 @@
     <w:p/>
     <w:p>
       <w:r>
-        <w:t>&lt;MOAR STUFF&gt;</w:t>
-      </w:r>
-    </w:p>
+        <w:t xml:space="preserve">NIST800-30 Rating table </w:t>
+      </w:r>
+      <w:r>
+        <w:t>is as</w:t>
+      </w:r>
+      <w:r>
+        <w:t xml:space="preserve"> follows:</w:t>
+      </w:r>
+    </w:p>
+    <w:tbl>
+      <w:tblPr>
+        <w:tblStyle w:val="TableGrid"/>
+        <w:tblW w:w="9360" w:type="dxa"/>
+        <w:tblInd w:w="625" w:type="dxa"/>
+        <w:tblLook w:val="04A0" w:firstRow="1" w:lastRow="0" w:firstColumn="1" w:lastColumn="0" w:noHBand="0" w:noVBand="1"/>
+      </w:tblPr>
+      <w:tblGrid>
+        <w:gridCol w:w="1333"/>
+        <w:gridCol w:w="1331"/>
+        <w:gridCol w:w="1668"/>
+        <w:gridCol w:w="806"/>
+        <w:gridCol w:w="1331"/>
+        <w:gridCol w:w="1331"/>
+        <w:gridCol w:w="1560"/>
+      </w:tblGrid>
+      <w:tr>
+        <w:tc>
+          <w:tcPr>
+            <w:tcW w:w="9360" w:type="dxa"/>
+            <w:gridSpan w:val="7"/>
+            <w:shd w:val="clear" w:color="auto" w:fill="447597"/>
+          </w:tcPr>
+          <w:p>
+            <w:pPr>
+              <w:jc w:val="center"/>
+              <w:rPr>
+                <w:color w:val="FFFFFF" w:themeColor="background1"/>
+              </w:rPr>
+            </w:pPr>
+            <w:r>
+              <w:rPr>
+                <w:color w:val="FFFFFF" w:themeColor="background1"/>
+              </w:rPr>
+              <w:t>Impact of Threat</w:t>
+            </w:r>
+          </w:p>
+        </w:tc>
+      </w:tr>
+      <w:tr>
+        <w:trPr>
+          <w:trHeight w:val="269"/>
+        </w:trPr>
+        <w:tc>
+          <w:tcPr>
+            <w:tcW w:w="9360" w:type="dxa"/>
+            <w:vMerge w:val="restart"/>
+            <w:shd w:val="clear" w:color="auto" w:fill="447597"/>
+          </w:tcPr>
+          <w:p>
+            <w:pPr>
+              <w:jc w:val="center"/>
+              <w:rPr>
+                <w:color w:val="FFFFFF" w:themeColor="background1"/>
+              </w:rPr>
+            </w:pPr>
+            <w:r>
+              <w:rPr>
+                <w:color w:val="FFFFFF" w:themeColor="background1"/>
+              </w:rPr>
+              <w:t>Threat</w:t>
+            </w:r>
+          </w:p>
+          <w:p>
+            <w:pPr>
+              <w:jc w:val="center"/>
+              <w:rPr>
+                <w:color w:val="FFFFFF" w:themeColor="background1"/>
+              </w:rPr>
+            </w:pPr>
+            <w:r>
+              <w:rPr>
+                <w:color w:val="FFFFFF" w:themeColor="background1"/>
+              </w:rPr>
+              <w:t>Likelihood</w:t>
+            </w:r>
+          </w:p>
+        </w:tc>
+        <w:tc>
+          <w:tcPr>
+            <w:tcW w:w="9360" w:type="dxa"/>
+            <w:vAlign w:val="center"/>
+          </w:tcPr>
+          <w:p>
+            <w:pPr>
+              <w:jc w:val="center"/>
+              <w:rPr>
+                <w:b/>
+                <w:color w:val="000000" w:themeColor="text1"/>
+              </w:rPr>
+            </w:pPr>
+          </w:p>
+        </w:tc>
+        <w:tc>
+          <w:tcPr>
+            <w:tcW w:w="9360" w:type="dxa"/>
+            <w:tcBorders>
+              <w:bottom w:val="single" w:sz="4" w:space="0" w:color="auto"/>
+            </w:tcBorders>
+            <w:vAlign w:val="center"/>
+          </w:tcPr>
+          <w:p>
+            <w:pPr>
+              <w:jc w:val="center"/>
+              <w:rPr>
+                <w:b/>
+              </w:rPr>
+            </w:pPr>
+            <w:r>
+              <w:rPr>
+                <w:b/>
+              </w:rPr>
+              <w:t>Informational</w:t>
+            </w:r>
+          </w:p>
+        </w:tc>
+        <w:tc>
+          <w:tcPr>
+            <w:tcW w:w="9360" w:type="dxa"/>
+            <w:tcBorders>
+              <w:bottom w:val="single" w:sz="4" w:space="0" w:color="auto"/>
+            </w:tcBorders>
+            <w:vAlign w:val="center"/>
+          </w:tcPr>
+          <w:p>
+            <w:pPr>
+              <w:jc w:val="center"/>
+              <w:rPr>
+                <w:b/>
+              </w:rPr>
+            </w:pPr>
+            <w:r>
+              <w:rPr>
+                <w:b/>
+              </w:rPr>
+              <w:t>Low</w:t>
+            </w:r>
+          </w:p>
+        </w:tc>
+        <w:tc>
+          <w:tcPr>
+            <w:tcW w:w="9360" w:type="dxa"/>
+            <w:tcBorders>
+              <w:bottom w:val="single" w:sz="4" w:space="0" w:color="auto"/>
+            </w:tcBorders>
+            <w:vAlign w:val="center"/>
+          </w:tcPr>
+          <w:p>
+            <w:pPr>
+              <w:jc w:val="center"/>
+              <w:rPr>
+                <w:b/>
+              </w:rPr>
+            </w:pPr>
+            <w:r>
+              <w:rPr>
+                <w:b/>
+              </w:rPr>
+              <w:t>Moderate</w:t>
+            </w:r>
+          </w:p>
+        </w:tc>
+        <w:tc>
+          <w:tcPr>
+            <w:tcW w:w="9360" w:type="dxa"/>
+            <w:vAlign w:val="center"/>
+          </w:tcPr>
+          <w:p>
+            <w:pPr>
+              <w:jc w:val="center"/>
+              <w:rPr>
+                <w:b/>
+              </w:rPr>
+            </w:pPr>
+            <w:r>
+              <w:rPr>
+                <w:b/>
+              </w:rPr>
+              <w:t>High</w:t>
+            </w:r>
+          </w:p>
+        </w:tc>
+        <w:tc>
+          <w:tcPr>
+            <w:tcW w:w="9360" w:type="dxa"/>
+            <w:vAlign w:val="center"/>
+          </w:tcPr>
+          <w:p>
+            <w:pPr>
+              <w:jc w:val="center"/>
+              <w:rPr>
+                <w:b/>
+              </w:rPr>
+            </w:pPr>
+            <w:r>
+              <w:rPr>
+                <w:b/>
+              </w:rPr>
+              <w:t>Critical</w:t>
+            </w:r>
+          </w:p>
+        </w:tc>
+      </w:tr>
+      <w:tr>
+        <w:trPr>
+          <w:trHeight w:val="269"/>
+        </w:trPr>
+        <w:tc>
+          <w:tcPr>
+            <w:tcW w:w="9360" w:type="dxa"/>
+            <w:vMerge/>
+            <w:shd w:val="clear" w:color="auto" w:fill="447597"/>
+          </w:tcPr>
+          <w:p/>
+        </w:tc>
+        <w:tc>
+          <w:tcPr>
+            <w:tcW w:w="9360" w:type="dxa"/>
+            <w:vAlign w:val="center"/>
+          </w:tcPr>
+          <w:p>
+            <w:pPr>
+              <w:jc w:val="center"/>
+              <w:rPr>
+                <w:b/>
+                <w:color w:val="000000" w:themeColor="text1"/>
+              </w:rPr>
+            </w:pPr>
+            <w:r>
+              <w:rPr>
+                <w:b/>
+                <w:color w:val="000000" w:themeColor="text1"/>
+              </w:rPr>
+              <w:t>High</w:t>
+            </w:r>
+          </w:p>
+        </w:tc>
+        <w:tc>
+          <w:tcPr>
+            <w:tcW w:w="9360" w:type="dxa"/>
+            <w:shd w:val="clear" w:color="auto" w:fill="787878"/>
+            <w:vAlign w:val="center"/>
+          </w:tcPr>
+          <w:p>
+            <w:pPr>
+              <w:jc w:val="center"/>
+              <w:rPr>
+                <w:b/>
+                <w:color w:val="FFFFFF" w:themeColor="background1"/>
+              </w:rPr>
+            </w:pPr>
+            <w:r>
+              <w:rPr>
+                <w:b/>
+                <w:color w:val="FFFFFF" w:themeColor="background1"/>
+              </w:rPr>
+              <w:t>Informational</w:t>
+            </w:r>
+          </w:p>
+        </w:tc>
+        <w:tc>
+          <w:tcPr>
+            <w:tcW w:w="9360" w:type="dxa"/>
+            <w:shd w:val="clear" w:color="auto" w:fill="1AAF54"/>
+            <w:vAlign w:val="center"/>
+          </w:tcPr>
+          <w:p>
+            <w:pPr>
+              <w:jc w:val="center"/>
+              <w:rPr>
+                <w:b/>
+                <w:color w:val="FFFFFF" w:themeColor="background1"/>
+              </w:rPr>
+            </w:pPr>
+            <w:r>
+              <w:rPr>
+                <w:b/>
+                <w:color w:val="FFFFFF" w:themeColor="background1"/>
+              </w:rPr>
+              <w:t>Low</w:t>
+            </w:r>
+          </w:p>
+        </w:tc>
+        <w:tc>
+          <w:tcPr>
+            <w:tcW w:w="9360" w:type="dxa"/>
+            <w:shd w:val="clear" w:color="auto" w:fill="1EB1ED"/>
+            <w:vAlign w:val="center"/>
+          </w:tcPr>
+          <w:p>
+            <w:pPr>
+              <w:jc w:val="center"/>
+              <w:rPr>
+                <w:b/>
+                <w:color w:val="FFFFFF" w:themeColor="background1"/>
+              </w:rPr>
+            </w:pPr>
+            <w:r>
+              <w:rPr>
+                <w:b/>
+                <w:color w:val="FFFFFF" w:themeColor="background1"/>
+              </w:rPr>
+              <w:t>Moderate</w:t>
+            </w:r>
+          </w:p>
+        </w:tc>
+        <w:tc>
+          <w:tcPr>
+            <w:tcW w:w="9360" w:type="dxa"/>
+            <w:tcBorders>
+              <w:bottom w:val="single" w:sz="4" w:space="0" w:color="auto"/>
+            </w:tcBorders>
+            <w:shd w:val="clear" w:color="auto" w:fill="FDBF2D"/>
+            <w:vAlign w:val="center"/>
+          </w:tcPr>
+          <w:p>
+            <w:pPr>
+              <w:jc w:val="center"/>
+              <w:rPr>
+                <w:b/>
+                <w:color w:val="FFFFFF" w:themeColor="background1"/>
+              </w:rPr>
+            </w:pPr>
+            <w:r>
+              <w:rPr>
+                <w:b/>
+                <w:color w:val="FFFFFF" w:themeColor="background1"/>
+              </w:rPr>
+              <w:t>High</w:t>
+            </w:r>
+          </w:p>
+        </w:tc>
+        <w:tc>
+          <w:tcPr>
+            <w:tcW w:w="9360" w:type="dxa"/>
+            <w:shd w:val="clear" w:color="auto" w:fill="FC0D1B"/>
+            <w:vAlign w:val="center"/>
+          </w:tcPr>
+          <w:p>
+            <w:pPr>
+              <w:jc w:val="center"/>
+              <w:rPr>
+                <w:b/>
+                <w:color w:val="FFFFFF" w:themeColor="background1"/>
+              </w:rPr>
+            </w:pPr>
+            <w:r>
+              <w:rPr>
+                <w:b/>
+                <w:color w:val="FFFFFF" w:themeColor="background1"/>
+              </w:rPr>
+              <w:t>Critical</w:t>
+            </w:r>
+          </w:p>
+        </w:tc>
+      </w:tr>
+      <w:tr>
+        <w:trPr>
+          <w:trHeight w:val="269"/>
+        </w:trPr>
+        <w:tc>
+          <w:tcPr>
+            <w:tcW w:w="9360" w:type="dxa"/>
+            <w:vMerge/>
+            <w:shd w:val="clear" w:color="auto" w:fill="447597"/>
+          </w:tcPr>
+          <w:p/>
+        </w:tc>
+        <w:tc>
+          <w:tcPr>
+            <w:tcW w:w="9360" w:type="dxa"/>
+            <w:vAlign w:val="center"/>
+          </w:tcPr>
+          <w:p>
+            <w:pPr>
+              <w:jc w:val="center"/>
+              <w:rPr>
+                <w:b/>
+                <w:color w:val="000000" w:themeColor="text1"/>
+              </w:rPr>
+            </w:pPr>
+            <w:r>
+              <w:rPr>
+                <w:b/>
+                <w:color w:val="000000" w:themeColor="text1"/>
+              </w:rPr>
+              <w:t>Moderate</w:t>
+            </w:r>
+          </w:p>
+        </w:tc>
+        <w:tc>
+          <w:tcPr>
+            <w:tcW w:w="9360" w:type="dxa"/>
+            <w:shd w:val="clear" w:color="auto" w:fill="787878"/>
+            <w:vAlign w:val="center"/>
+          </w:tcPr>
+          <w:p>
+            <w:pPr>
+              <w:jc w:val="center"/>
+              <w:rPr>
+                <w:b/>
+                <w:color w:val="FFFFFF" w:themeColor="background1"/>
+              </w:rPr>
+            </w:pPr>
+            <w:r>
+              <w:rPr>
+                <w:b/>
+                <w:color w:val="FFFFFF" w:themeColor="background1"/>
+              </w:rPr>
+              <w:t>Informational</w:t>
+            </w:r>
+          </w:p>
+        </w:tc>
+        <w:tc>
+          <w:tcPr>
+            <w:tcW w:w="9360" w:type="dxa"/>
+            <w:shd w:val="clear" w:color="auto" w:fill="1AAF54"/>
+            <w:vAlign w:val="center"/>
+          </w:tcPr>
+          <w:p>
+            <w:pPr>
+              <w:jc w:val="center"/>
+              <w:rPr>
+                <w:b/>
+                <w:color w:val="FFFFFF" w:themeColor="background1"/>
+              </w:rPr>
+            </w:pPr>
+            <w:r>
+              <w:rPr>
+                <w:b/>
+                <w:color w:val="FFFFFF" w:themeColor="background1"/>
+              </w:rPr>
+              <w:t>Low</w:t>
+            </w:r>
+          </w:p>
+        </w:tc>
+        <w:tc>
+          <w:tcPr>
+            <w:tcW w:w="9360" w:type="dxa"/>
+            <w:shd w:val="clear" w:color="auto" w:fill="1EB1ED"/>
+            <w:vAlign w:val="center"/>
+          </w:tcPr>
+          <w:p>
+            <w:pPr>
+              <w:jc w:val="center"/>
+              <w:rPr>
+                <w:b/>
+                <w:color w:val="FFFFFF" w:themeColor="background1"/>
+              </w:rPr>
+            </w:pPr>
+            <w:r>
+              <w:rPr>
+                <w:b/>
+                <w:color w:val="FFFFFF" w:themeColor="background1"/>
+              </w:rPr>
+              <w:t>Moderate</w:t>
+            </w:r>
+          </w:p>
+        </w:tc>
+        <w:tc>
+          <w:tcPr>
+            <w:tcW w:w="9360" w:type="dxa"/>
+            <w:shd w:val="clear" w:color="auto" w:fill="1EB1ED"/>
+            <w:vAlign w:val="center"/>
+          </w:tcPr>
+          <w:p>
+            <w:pPr>
+              <w:jc w:val="center"/>
+              <w:rPr>
+                <w:b/>
+                <w:color w:val="FFFFFF" w:themeColor="background1"/>
+              </w:rPr>
+            </w:pPr>
+            <w:r>
+              <w:rPr>
+                <w:b/>
+                <w:color w:val="FFFFFF" w:themeColor="background1"/>
+              </w:rPr>
+              <w:t>Moderate</w:t>
+            </w:r>
+          </w:p>
+        </w:tc>
+        <w:tc>
+          <w:tcPr>
+            <w:tcW w:w="9360" w:type="dxa"/>
+            <w:shd w:val="clear" w:color="auto" w:fill="FDBF2D"/>
+            <w:vAlign w:val="center"/>
+          </w:tcPr>
+          <w:p>
+            <w:pPr>
+              <w:jc w:val="center"/>
+              <w:rPr>
+                <w:b/>
+                <w:color w:val="FFFFFF" w:themeColor="background1"/>
+              </w:rPr>
+            </w:pPr>
+            <w:r>
+              <w:rPr>
+                <w:b/>
+                <w:color w:val="FFFFFF" w:themeColor="background1"/>
+              </w:rPr>
+              <w:t>High</w:t>
+            </w:r>
+          </w:p>
+        </w:tc>
+      </w:tr>
+      <w:tr>
+        <w:trPr>
+          <w:trHeight w:val="269"/>
+        </w:trPr>
+        <w:tc>
+          <w:tcPr>
+            <w:tcW w:w="9360" w:type="dxa"/>
+            <w:vMerge/>
+            <w:shd w:val="clear" w:color="auto" w:fill="447597"/>
+          </w:tcPr>
+          <w:p/>
+        </w:tc>
+        <w:tc>
+          <w:tcPr>
+            <w:tcW w:w="9360" w:type="dxa"/>
+            <w:vAlign w:val="center"/>
+          </w:tcPr>
+          <w:p>
+            <w:pPr>
+              <w:jc w:val="center"/>
+              <w:rPr>
+                <w:b/>
+                <w:color w:val="000000" w:themeColor="text1"/>
+              </w:rPr>
+            </w:pPr>
+            <w:r>
+              <w:rPr>
+                <w:b/>
+                <w:color w:val="000000" w:themeColor="text1"/>
+              </w:rPr>
+              <w:t>Low</w:t>
+            </w:r>
+          </w:p>
+        </w:tc>
+        <w:tc>
+          <w:tcPr>
+            <w:tcW w:w="9360" w:type="dxa"/>
+            <w:shd w:val="clear" w:color="auto" w:fill="787878"/>
+            <w:vAlign w:val="center"/>
+          </w:tcPr>
+          <w:p>
+            <w:pPr>
+              <w:jc w:val="center"/>
+              <w:rPr>
+                <w:b/>
+                <w:color w:val="FFFFFF" w:themeColor="background1"/>
+              </w:rPr>
+            </w:pPr>
+            <w:r>
+              <w:rPr>
+                <w:b/>
+                <w:color w:val="FFFFFF" w:themeColor="background1"/>
+              </w:rPr>
+              <w:t>Informational</w:t>
+            </w:r>
+          </w:p>
+        </w:tc>
+        <w:tc>
+          <w:tcPr>
+            <w:tcW w:w="9360" w:type="dxa"/>
+            <w:shd w:val="clear" w:color="auto" w:fill="1AAF54"/>
+            <w:vAlign w:val="center"/>
+          </w:tcPr>
+          <w:p>
+            <w:pPr>
+              <w:jc w:val="center"/>
+              <w:rPr>
+                <w:b/>
+                <w:color w:val="FFFFFF" w:themeColor="background1"/>
+              </w:rPr>
+            </w:pPr>
+            <w:r>
+              <w:rPr>
+                <w:b/>
+                <w:color w:val="FFFFFF" w:themeColor="background1"/>
+              </w:rPr>
+              <w:t>Low</w:t>
+            </w:r>
+          </w:p>
+        </w:tc>
+        <w:tc>
+          <w:tcPr>
+            <w:tcW w:w="9360" w:type="dxa"/>
+            <w:shd w:val="clear" w:color="auto" w:fill="1AAF54"/>
+            <w:vAlign w:val="center"/>
+          </w:tcPr>
+          <w:p>
+            <w:pPr>
+              <w:jc w:val="center"/>
+              <w:rPr>
+                <w:b/>
+                <w:color w:val="FFFFFF" w:themeColor="background1"/>
+              </w:rPr>
+            </w:pPr>
+            <w:r>
+              <w:rPr>
+                <w:b/>
+                <w:color w:val="FFFFFF" w:themeColor="background1"/>
+              </w:rPr>
+              <w:t>Low</w:t>
+            </w:r>
+          </w:p>
+        </w:tc>
+        <w:tc>
+          <w:tcPr>
+            <w:tcW w:w="9360" w:type="dxa"/>
+            <w:shd w:val="clear" w:color="auto" w:fill="1EB1ED"/>
+            <w:vAlign w:val="center"/>
+          </w:tcPr>
+          <w:p>
+            <w:pPr>
+              <w:jc w:val="center"/>
+              <w:rPr>
+                <w:b/>
+                <w:color w:val="FFFFFF" w:themeColor="background1"/>
+              </w:rPr>
+            </w:pPr>
+            <w:r>
+              <w:rPr>
+                <w:b/>
+                <w:color w:val="FFFFFF" w:themeColor="background1"/>
+              </w:rPr>
+              <w:t>Moderate</w:t>
+            </w:r>
+          </w:p>
+        </w:tc>
+        <w:tc>
+          <w:tcPr>
+            <w:tcW w:w="9360" w:type="dxa"/>
+            <w:shd w:val="clear" w:color="auto" w:fill="1EB1ED"/>
+            <w:vAlign w:val="center"/>
+          </w:tcPr>
+          <w:p>
+            <w:pPr>
+              <w:jc w:val="center"/>
+              <w:rPr>
+                <w:b/>
+                <w:color w:val="FFFFFF" w:themeColor="background1"/>
+              </w:rPr>
+            </w:pPr>
+            <w:r>
+              <w:rPr>
+                <w:b/>
+                <w:color w:val="FFFFFF" w:themeColor="background1"/>
+              </w:rPr>
+              <w:t>Moderate</w:t>
+            </w:r>
+          </w:p>
+        </w:tc>
+      </w:tr>
+    </w:tbl>
+    <w:p/>
+    <w:p/>
+    <w:p/>
     <w:p>
       <w:r>
         <w:br w:type="page"/>
@@ -1892,14 +1884,14 @@
     <w:tbl>
       <w:tblPr>
         <w:tblStyle w:val="TableGrid"/>
-        <w:tblW w:w="10165" w:type="dxa"/>
+        <w:tblW w:w="9360" w:type="dxa"/>
         <w:tblInd w:w="720" w:type="dxa"/>
         <w:tblLayout w:type="fixed"/>
         <w:tblLook w:val="04A0" w:firstRow="1" w:lastRow="0" w:firstColumn="1" w:lastColumn="0" w:noHBand="0" w:noVBand="1"/>
       </w:tblPr>
       <w:tblGrid>
-        <w:gridCol w:w="8095"/>
-        <w:gridCol w:w="2070"/>
+        <w:gridCol w:w="7442"/>
+        <w:gridCol w:w="1918"/>
       </w:tblGrid>
       <w:tr>
         <w:tc>
@@ -1950,30 +1942,11 @@
         <w:tc>
           <w:tcPr>
             <w:tcW w:w="8095" w:type="dxa"/>
-            <w:vAlign w:val="center"/>
-          </w:tcPr>
-          <w:p>
-            <w:proofErr w:type="spellStart"/>
-            <w:r>
-              <w:t>æreport</w:t>
-            </w:r>
-            <w:proofErr w:type="spellEnd"/>
-            <w:r>
-              <w:t>/</w:t>
-            </w:r>
-            <w:proofErr w:type="spellStart"/>
-            <w:r>
-              <w:t>findings_list</w:t>
-            </w:r>
-            <w:proofErr w:type="spellEnd"/>
-            <w:r>
-              <w:t>/</w:t>
-            </w:r>
-            <w:proofErr w:type="gramStart"/>
-            <w:r>
-              <w:t>findings:::</w:t>
-            </w:r>
-            <w:proofErr w:type="gramEnd"/>
+          </w:tcPr>
+          <w:p>
+            <w:r>
+              <w:t>æreport/findings_list/findings:::</w:t>
+            </w:r>
             <w:r>
               <w:t>nist800_TOTAL&gt;=120</w:t>
             </w:r>
@@ -1985,7 +1958,6 @@
         <w:tc>
           <w:tcPr>
             <w:tcW w:w="2070" w:type="dxa"/>
-            <w:vAlign w:val="center"/>
           </w:tcPr>
           <w:p>
             <w:pPr>
@@ -2001,7 +1973,6 @@
               </w:rPr>
               <w:t>∞</w:t>
             </w:r>
-            <w:proofErr w:type="spellStart"/>
             <w:r>
               <w:rPr>
                 <w:b/>
@@ -2009,7 +1980,6 @@
               </w:rPr>
               <w:t>nist_rating</w:t>
             </w:r>
-            <w:proofErr w:type="spellEnd"/>
             <w:r>
               <w:rPr>
                 <w:b/>
@@ -2024,22 +1994,13 @@
         <w:tc>
           <w:tcPr>
             <w:tcW w:w="8095" w:type="dxa"/>
-            <w:vAlign w:val="center"/>
           </w:tcPr>
           <w:p>
             <w:r>
               <w:t>æreport/finding</w:t>
             </w:r>
             <w:r>
-              <w:t>s_list/</w:t>
-            </w:r>
-            <w:proofErr w:type="gramStart"/>
-            <w:r>
-              <w:t>findings:::</w:t>
-            </w:r>
-            <w:proofErr w:type="gramEnd"/>
-            <w:r>
-              <w:t>nist800_TOTAL&gt;=80:::nist800_TOTAL&lt;=90</w:t>
+              <w:t>s_list/findings:::nist800_TOTAL&gt;=80:::nist800_TOTAL&lt;=90</w:t>
             </w:r>
             <w:r>
               <w:t>æ∞title∞</w:t>
@@ -2049,7 +2010,6 @@
         <w:tc>
           <w:tcPr>
             <w:tcW w:w="2070" w:type="dxa"/>
-            <w:vAlign w:val="center"/>
           </w:tcPr>
           <w:p>
             <w:pPr>
@@ -2064,23 +2024,7 @@
                 <w:b/>
                 <w:color w:val="FFC000"/>
               </w:rPr>
-              <w:t>∞</w:t>
-            </w:r>
-            <w:proofErr w:type="spellStart"/>
-            <w:r>
-              <w:rPr>
-                <w:b/>
-                <w:color w:val="FFC000"/>
-              </w:rPr>
-              <w:t>nist_rating</w:t>
-            </w:r>
-            <w:proofErr w:type="spellEnd"/>
-            <w:r>
-              <w:rPr>
-                <w:b/>
-                <w:color w:val="FFC000"/>
-              </w:rPr>
-              <w:t>∞</w:t>
+              <w:t>∞nist_rating∞</w:t>
             </w:r>
           </w:p>
         </w:tc>
@@ -2089,22 +2033,13 @@
         <w:tc>
           <w:tcPr>
             <w:tcW w:w="8095" w:type="dxa"/>
-            <w:vAlign w:val="center"/>
           </w:tcPr>
           <w:p>
             <w:r>
               <w:t>æreport/finding</w:t>
             </w:r>
             <w:r>
-              <w:t>s_list/</w:t>
-            </w:r>
-            <w:proofErr w:type="gramStart"/>
-            <w:r>
-              <w:t>findings:::</w:t>
-            </w:r>
-            <w:proofErr w:type="gramEnd"/>
-            <w:r>
-              <w:t>nist800_TOTAL&gt;=30:::nist800_TOTAL&lt;=60</w:t>
+              <w:t>s_list/findings:::nist800_TOTAL&gt;=30:::nist800_TOTAL&lt;=60</w:t>
             </w:r>
             <w:r>
               <w:t>æ∞title∞</w:t>
@@ -2114,7 +2049,6 @@
         <w:tc>
           <w:tcPr>
             <w:tcW w:w="2070" w:type="dxa"/>
-            <w:vAlign w:val="center"/>
           </w:tcPr>
           <w:p>
             <w:pPr>
@@ -2129,23 +2063,7 @@
                 <w:b/>
                 <w:color w:val="00B0F0"/>
               </w:rPr>
-              <w:t>∞</w:t>
-            </w:r>
-            <w:proofErr w:type="spellStart"/>
-            <w:r>
-              <w:rPr>
-                <w:b/>
-                <w:color w:val="00B0F0"/>
-              </w:rPr>
-              <w:t>nist_rating</w:t>
-            </w:r>
-            <w:proofErr w:type="spellEnd"/>
-            <w:r>
-              <w:rPr>
-                <w:b/>
-                <w:color w:val="00B0F0"/>
-              </w:rPr>
-              <w:t>∞</w:t>
+              <w:t>∞nist_rating∞</w:t>
             </w:r>
           </w:p>
         </w:tc>
@@ -2154,22 +2072,13 @@
         <w:tc>
           <w:tcPr>
             <w:tcW w:w="8095" w:type="dxa"/>
-            <w:vAlign w:val="center"/>
           </w:tcPr>
           <w:p>
             <w:r>
               <w:t>æreport/finding</w:t>
             </w:r>
             <w:r>
-              <w:t>s_list/</w:t>
-            </w:r>
-            <w:proofErr w:type="gramStart"/>
-            <w:r>
-              <w:t>findings:::</w:t>
-            </w:r>
-            <w:proofErr w:type="gramEnd"/>
-            <w:r>
-              <w:t>nist800_TOTAL&gt;=1:::nist800_TOTAL&lt;=20</w:t>
+              <w:t>s_list/findings:::nist800_TOTAL&gt;=1:::nist800_TOTAL&lt;=20</w:t>
             </w:r>
             <w:r>
               <w:t>æ∞title∞</w:t>
@@ -2179,7 +2088,6 @@
         <w:tc>
           <w:tcPr>
             <w:tcW w:w="2070" w:type="dxa"/>
-            <w:vAlign w:val="center"/>
           </w:tcPr>
           <w:p>
             <w:pPr>
@@ -2194,23 +2102,7 @@
                 <w:b/>
                 <w:color w:val="00B050"/>
               </w:rPr>
-              <w:t>∞</w:t>
-            </w:r>
-            <w:proofErr w:type="spellStart"/>
-            <w:r>
-              <w:rPr>
-                <w:b/>
-                <w:color w:val="00B050"/>
-              </w:rPr>
-              <w:t>nist_rating</w:t>
-            </w:r>
-            <w:proofErr w:type="spellEnd"/>
-            <w:r>
-              <w:rPr>
-                <w:b/>
-                <w:color w:val="00B050"/>
-              </w:rPr>
-              <w:t>∞</w:t>
+              <w:t>∞nist_rating∞</w:t>
             </w:r>
           </w:p>
         </w:tc>
@@ -2219,30 +2111,11 @@
         <w:tc>
           <w:tcPr>
             <w:tcW w:w="8095" w:type="dxa"/>
-            <w:vAlign w:val="center"/>
-          </w:tcPr>
-          <w:p>
-            <w:proofErr w:type="spellStart"/>
-            <w:r>
-              <w:t>æreport</w:t>
-            </w:r>
-            <w:proofErr w:type="spellEnd"/>
-            <w:r>
-              <w:t>/</w:t>
-            </w:r>
-            <w:proofErr w:type="spellStart"/>
-            <w:r>
-              <w:t>findings_list</w:t>
-            </w:r>
-            <w:proofErr w:type="spellEnd"/>
-            <w:r>
-              <w:t>/</w:t>
-            </w:r>
-            <w:proofErr w:type="gramStart"/>
-            <w:r>
-              <w:t>findings:::</w:t>
-            </w:r>
-            <w:proofErr w:type="gramEnd"/>
+          </w:tcPr>
+          <w:p>
+            <w:r>
+              <w:t>æreport/findings_list/findings:::</w:t>
+            </w:r>
             <w:r>
               <w:t>nist800_TOTAL=</w:t>
             </w:r>
@@ -2254,7 +2127,6 @@
         <w:tc>
           <w:tcPr>
             <w:tcW w:w="2070" w:type="dxa"/>
-            <w:vAlign w:val="center"/>
           </w:tcPr>
           <w:p>
             <w:pPr>
@@ -2269,23 +2141,7 @@
                 <w:b/>
                 <w:color w:val="7F7F7F" w:themeColor="text1" w:themeTint="80"/>
               </w:rPr>
-              <w:t>∞</w:t>
-            </w:r>
-            <w:proofErr w:type="spellStart"/>
-            <w:r>
-              <w:rPr>
-                <w:b/>
-                <w:color w:val="7F7F7F" w:themeColor="text1" w:themeTint="80"/>
-              </w:rPr>
-              <w:t>nist_rating</w:t>
-            </w:r>
-            <w:proofErr w:type="spellEnd"/>
-            <w:r>
-              <w:rPr>
-                <w:b/>
-                <w:color w:val="7F7F7F" w:themeColor="text1" w:themeTint="80"/>
-              </w:rPr>
-              <w:t>∞</w:t>
+              <w:t>∞nist_rating∞</w:t>
             </w:r>
           </w:p>
         </w:tc>
@@ -2297,27 +2153,47 @@
       </w:pPr>
     </w:p>
     <w:p>
-      <w:r>
-        <w:t>¬report/</w:t>
-      </w:r>
-      <w:proofErr w:type="spellStart"/>
-      <w:r>
-        <w:t>findings_list</w:t>
-      </w:r>
-      <w:proofErr w:type="spellEnd"/>
-      <w:r>
-        <w:t>/</w:t>
-      </w:r>
-      <w:proofErr w:type="gramStart"/>
-      <w:r>
-        <w:t>findings:::</w:t>
-      </w:r>
-      <w:proofErr w:type="gramEnd"/>
-      <w:r>
-        <w:t>DREAD_TOTAL&gt;1¬</w:t>
+      <w:pPr>
+        <w:rPr>
+          <w:rStyle w:val="SubtleReference"/>
+          <w:sz w:val="32"/>
+        </w:rPr>
+      </w:pPr>
+      <w:r>
+        <w:rPr>
+          <w:rStyle w:val="SubtleReference"/>
+          <w:sz w:val="32"/>
+        </w:rPr>
+        <w:t>CRITICAL FINDINGS</w:t>
+      </w:r>
+    </w:p>
+    <w:p>
+      <w:r>
+        <w:t xml:space="preserve">The following are all of the Critical Findings from the assessment. </w:t>
+      </w:r>
+    </w:p>
+    <w:p>
+      <w:r>
+        <w:t>¬report/findings_list/findings:::</w:t>
+      </w:r>
+      <w:r>
+        <w:t>risk&gt;=120</w:t>
+      </w:r>
+      <w:r>
+        <w:t>¬</w:t>
       </w:r>
       <w:r>
         <w:br w:type="page"/>
+      </w:r>
+    </w:p>
+    <w:p>
+      <w:r>
+        <w:rPr>
+          <w:b/>
+          <w:sz w:val="32"/>
+        </w:rPr>
+        <w:lastRenderedPageBreak/>
+        <w:t>πtitleπ</w:t>
       </w:r>
     </w:p>
     <w:tbl>
@@ -2357,7 +2233,6 @@
               </w:rPr>
             </w:pPr>
             <w:r>
-              <w:lastRenderedPageBreak/>
               <w:t>Likelihood</w:t>
             </w:r>
           </w:p>
@@ -2455,7 +2330,6 @@
               </w:rPr>
               <w:t>∞</w:t>
             </w:r>
-            <w:proofErr w:type="spellStart"/>
             <w:r>
               <w:rPr>
                 <w:b w:val="0"/>
@@ -2463,7 +2337,6 @@
               </w:rPr>
               <w:t>nist_likelihood</w:t>
             </w:r>
-            <w:proofErr w:type="spellEnd"/>
             <w:r>
               <w:rPr>
                 <w:b w:val="0"/>
@@ -2509,14 +2382,12 @@
               </w:rPr>
               <w:t>∞</w:t>
             </w:r>
-            <w:proofErr w:type="spellStart"/>
             <w:r>
               <w:rPr>
                 <w:i/>
               </w:rPr>
               <w:t>nist_impact</w:t>
             </w:r>
-            <w:proofErr w:type="spellEnd"/>
             <w:r>
               <w:rPr>
                 <w:i/>
@@ -2563,7 +2434,6 @@
                 <w:color w:val="FFFFFF" w:themeColor="background1"/>
               </w:rPr>
             </w:pPr>
-            <w:bookmarkStart w:id="0" w:name="_GoBack"/>
             <w:r>
               <w:rPr>
                 <w:b/>
@@ -2571,7 +2441,6 @@
               </w:rPr>
               <w:t>∞</w:t>
             </w:r>
-            <w:proofErr w:type="spellStart"/>
             <w:r>
               <w:rPr>
                 <w:b/>
@@ -2579,7 +2448,6 @@
               </w:rPr>
               <w:t>nist_rating</w:t>
             </w:r>
-            <w:proofErr w:type="spellEnd"/>
             <w:r>
               <w:rPr>
                 <w:b/>
@@ -2587,7 +2455,6 @@
               </w:rPr>
               <w:t>∞</w:t>
             </w:r>
-            <w:bookmarkEnd w:id="0"/>
           </w:p>
         </w:tc>
       </w:tr>
@@ -2609,13 +2476,8 @@
       <w:pPr>
         <w:jc w:val="center"/>
       </w:pPr>
-      <w:proofErr w:type="spellStart"/>
-      <w:r>
-        <w:t>ƒcodeƒ</w:t>
-      </w:r>
-      <w:proofErr w:type="spellEnd"/>
-      <w:r>
-        <w:t xml:space="preserve"> </w:t>
+      <w:r>
+        <w:t xml:space="preserve">ƒcodeƒ </w:t>
       </w:r>
       <w:r>
         <w:rPr>
@@ -2625,13 +2487,8 @@
       </w:r>
     </w:p>
     <w:p>
-      <w:proofErr w:type="spellStart"/>
-      <w:r>
-        <w:t>ƒitalicsƒ</w:t>
-      </w:r>
-      <w:proofErr w:type="spellEnd"/>
-      <w:r>
-        <w:t xml:space="preserve"> </w:t>
+      <w:r>
+        <w:t xml:space="preserve">ƒitalicsƒ </w:t>
       </w:r>
       <w:r>
         <w:rPr>
@@ -2648,13 +2505,8 @@
           <w:numId w:val="2"/>
         </w:numPr>
       </w:pPr>
-      <w:proofErr w:type="spellStart"/>
-      <w:r>
-        <w:t>ƒbulletƒ</w:t>
-      </w:r>
-      <w:proofErr w:type="spellEnd"/>
-      <w:r>
-        <w:t xml:space="preserve"> π.π</w:t>
+      <w:r>
+        <w:t>ƒbulletƒ π.π</w:t>
       </w:r>
     </w:p>
     <w:p>
@@ -2685,33 +2537,11 @@
     </w:p>
     <w:p>
       <w:r>
-        <w:t>π</w:t>
-      </w:r>
-      <w:proofErr w:type="spellStart"/>
+        <w:t>¬</w:t>
+      </w:r>
       <w:r>
         <w:t>poc</w:t>
       </w:r>
-      <w:proofErr w:type="spellEnd"/>
-      <w:r>
-        <w:t>/paragraphπ</w:t>
-      </w:r>
-    </w:p>
-    <w:p/>
-    <w:p>
-      <w:pPr>
-        <w:pStyle w:val="Heading3"/>
-      </w:pPr>
-      <w:r>
-        <w:t>Remediation</w:t>
-      </w:r>
-    </w:p>
-    <w:p>
-      <w:r>
-        <w:t>¬</w:t>
-      </w:r>
-      <w:r>
-        <w:t>remediation</w:t>
-      </w:r>
       <w:r>
         <w:t>/paragraph¬ µzzzzµ π.π</w:t>
       </w:r>
@@ -2720,13 +2550,8 @@
       <w:pPr>
         <w:jc w:val="center"/>
       </w:pPr>
-      <w:proofErr w:type="spellStart"/>
-      <w:r>
-        <w:t>ƒcodeƒ</w:t>
-      </w:r>
-      <w:proofErr w:type="spellEnd"/>
-      <w:r>
-        <w:t xml:space="preserve"> </w:t>
+      <w:r>
+        <w:t xml:space="preserve">ƒcodeƒ </w:t>
       </w:r>
       <w:r>
         <w:rPr>
@@ -2736,13 +2561,8 @@
       </w:r>
     </w:p>
     <w:p>
-      <w:proofErr w:type="spellStart"/>
-      <w:r>
-        <w:t>ƒitalicsƒ</w:t>
-      </w:r>
-      <w:proofErr w:type="spellEnd"/>
-      <w:r>
-        <w:t xml:space="preserve"> </w:t>
+      <w:r>
+        <w:t xml:space="preserve">ƒitalicsƒ </w:t>
       </w:r>
       <w:r>
         <w:rPr>
@@ -2759,13 +2579,8 @@
           <w:numId w:val="2"/>
         </w:numPr>
       </w:pPr>
-      <w:proofErr w:type="spellStart"/>
-      <w:r>
-        <w:t>ƒbulletƒ</w:t>
-      </w:r>
-      <w:proofErr w:type="spellEnd"/>
-      <w:r>
-        <w:t xml:space="preserve"> π.π</w:t>
+      <w:r>
+        <w:t>ƒbulletƒ π.π</w:t>
       </w:r>
     </w:p>
     <w:p>
@@ -2786,19 +2601,1364 @@
         <w:t>÷ π.π ≠</w:t>
       </w:r>
     </w:p>
+    <w:p>
+      <w:pPr>
+        <w:pStyle w:val="Heading3"/>
+      </w:pPr>
+      <w:r>
+        <w:t>Remediation</w:t>
+      </w:r>
+    </w:p>
+    <w:p>
+      <w:r>
+        <w:t>¬</w:t>
+      </w:r>
+      <w:r>
+        <w:t>remediation</w:t>
+      </w:r>
+      <w:r>
+        <w:t>/paragraph¬ µzzzzµ π.π</w:t>
+      </w:r>
+    </w:p>
+    <w:p>
+      <w:pPr>
+        <w:jc w:val="center"/>
+      </w:pPr>
+      <w:r>
+        <w:t xml:space="preserve">ƒcodeƒ </w:t>
+      </w:r>
+      <w:r>
+        <w:rPr>
+          <w:rStyle w:val="CodeChar"/>
+        </w:rPr>
+        <w:t>π.π</w:t>
+      </w:r>
+    </w:p>
+    <w:p>
+      <w:r>
+        <w:t xml:space="preserve">ƒitalicsƒ </w:t>
+      </w:r>
+      <w:r>
+        <w:rPr>
+          <w:i/>
+        </w:rPr>
+        <w:t>π.π</w:t>
+      </w:r>
+    </w:p>
+    <w:p>
+      <w:pPr>
+        <w:pStyle w:val="ListParagraph"/>
+        <w:numPr>
+          <w:ilvl w:val="0"/>
+          <w:numId w:val="2"/>
+        </w:numPr>
+      </w:pPr>
+      <w:r>
+        <w:t>ƒbulletƒ π.π</w:t>
+      </w:r>
+    </w:p>
+    <w:p>
+      <w:r>
+        <w:t xml:space="preserve">ƒh4ƒ </w:t>
+      </w:r>
+      <w:r>
+        <w:rPr>
+          <w:b/>
+          <w:sz w:val="28"/>
+          <w:u w:val="single"/>
+        </w:rPr>
+        <w:t>π.π</w:t>
+      </w:r>
+    </w:p>
+    <w:p>
+      <w:r>
+        <w:t>÷ π.π ≠</w:t>
+      </w:r>
+    </w:p>
+    <w:p>
+      <w:pPr>
+        <w:pStyle w:val="Heading3"/>
+      </w:pPr>
+      <w:r>
+        <w:t>References</w:t>
+      </w:r>
+    </w:p>
+    <w:p>
+      <w:r>
+        <w:t>¬</w:t>
+      </w:r>
+      <w:r>
+        <w:t>references</w:t>
+      </w:r>
+      <w:r>
+        <w:t>/paragraph¬ µzzzzµ π.π</w:t>
+      </w:r>
+    </w:p>
+    <w:p>
+      <w:pPr>
+        <w:jc w:val="center"/>
+      </w:pPr>
+      <w:r>
+        <w:lastRenderedPageBreak/>
+        <w:t xml:space="preserve">ƒcodeƒ </w:t>
+      </w:r>
+      <w:r>
+        <w:rPr>
+          <w:rStyle w:val="CodeChar"/>
+        </w:rPr>
+        <w:t>π.π</w:t>
+      </w:r>
+    </w:p>
+    <w:p>
+      <w:r>
+        <w:t xml:space="preserve">ƒitalicsƒ </w:t>
+      </w:r>
+      <w:r>
+        <w:rPr>
+          <w:i/>
+        </w:rPr>
+        <w:t>π.π</w:t>
+      </w:r>
+    </w:p>
+    <w:p>
+      <w:pPr>
+        <w:pStyle w:val="ListParagraph"/>
+        <w:numPr>
+          <w:ilvl w:val="0"/>
+          <w:numId w:val="2"/>
+        </w:numPr>
+      </w:pPr>
+      <w:r>
+        <w:t>ƒbulletƒ π.π</w:t>
+      </w:r>
+    </w:p>
+    <w:p>
+      <w:r>
+        <w:t xml:space="preserve">ƒh4ƒ </w:t>
+      </w:r>
+      <w:r>
+        <w:rPr>
+          <w:b/>
+          <w:sz w:val="28"/>
+          <w:u w:val="single"/>
+        </w:rPr>
+        <w:t>π.π</w:t>
+      </w:r>
+    </w:p>
+    <w:p>
+      <w:r>
+        <w:t>÷ π.π ≠</w:t>
+      </w:r>
+    </w:p>
+    <w:p>
+      <w:r>
+        <w:t>∆</w:t>
+      </w:r>
+    </w:p>
+    <w:p>
+      <w:pPr>
+        <w:rPr>
+          <w:rStyle w:val="SubtleReference"/>
+          <w:sz w:val="32"/>
+        </w:rPr>
+      </w:pPr>
+      <w:r>
+        <w:rPr>
+          <w:rStyle w:val="SubtleReference"/>
+          <w:sz w:val="32"/>
+        </w:rPr>
+        <w:br w:type="page"/>
+      </w:r>
+    </w:p>
+    <w:p>
+      <w:pPr>
+        <w:rPr>
+          <w:rStyle w:val="SubtleReference"/>
+          <w:sz w:val="32"/>
+        </w:rPr>
+      </w:pPr>
+      <w:r>
+        <w:rPr>
+          <w:rStyle w:val="SubtleReference"/>
+          <w:sz w:val="32"/>
+        </w:rPr>
+        <w:lastRenderedPageBreak/>
+        <w:t>HIGH RISK</w:t>
+      </w:r>
+      <w:r>
+        <w:rPr>
+          <w:rStyle w:val="SubtleReference"/>
+          <w:sz w:val="32"/>
+        </w:rPr>
+        <w:t xml:space="preserve"> FINDINGS</w:t>
+      </w:r>
+    </w:p>
+    <w:p>
+      <w:r>
+        <w:t xml:space="preserve">The following are all of the Critical Findings from the assessment. </w:t>
+      </w:r>
+    </w:p>
+    <w:p>
+      <w:r>
+        <w:t>¬</w:t>
+      </w:r>
+      <w:r>
+        <w:t>r</w:t>
+      </w:r>
+      <w:r>
+        <w:t>eport/finding</w:t>
+      </w:r>
+      <w:r>
+        <w:t>s_list/findings:::nist800_TOTAL&gt;=80:::nist800_TOTAL&lt;=90</w:t>
+      </w:r>
+      <w:r>
+        <w:t>¬</w:t>
+      </w:r>
+      <w:r>
+        <w:br w:type="page"/>
+      </w:r>
+    </w:p>
+    <w:p>
+      <w:r>
+        <w:rPr>
+          <w:b/>
+          <w:sz w:val="32"/>
+        </w:rPr>
+        <w:lastRenderedPageBreak/>
+        <w:t>πtitleπ</w:t>
+      </w:r>
+    </w:p>
+    <w:tbl>
+      <w:tblPr>
+        <w:tblStyle w:val="LightList-Accent2"/>
+        <w:tblW w:w="5000" w:type="pct"/>
+        <w:jc w:val="center"/>
+        <w:shd w:val="clear" w:color="auto" w:fill="427499"/>
+        <w:tblLook w:val="04A0" w:firstRow="1" w:lastRow="0" w:firstColumn="1" w:lastColumn="0" w:noHBand="0" w:noVBand="1"/>
+      </w:tblPr>
+      <w:tblGrid>
+        <w:gridCol w:w="2156"/>
+        <w:gridCol w:w="2156"/>
+        <w:gridCol w:w="2156"/>
+        <w:gridCol w:w="2156"/>
+        <w:gridCol w:w="2156"/>
+      </w:tblGrid>
+      <w:tr>
+        <w:trPr>
+          <w:cnfStyle w:val="100000000000" w:firstRow="1" w:lastRow="0" w:firstColumn="0" w:lastColumn="0" w:oddVBand="0" w:evenVBand="0" w:oddHBand="0" w:evenHBand="0" w:firstRowFirstColumn="0" w:firstRowLastColumn="0" w:lastRowFirstColumn="0" w:lastRowLastColumn="0"/>
+          <w:trHeight w:val="490"/>
+          <w:jc w:val="center"/>
+        </w:trPr>
+        <w:tc>
+          <w:tcPr>
+            <w:cnfStyle w:val="001000000000" w:firstRow="0" w:lastRow="0" w:firstColumn="1" w:lastColumn="0" w:oddVBand="0" w:evenVBand="0" w:oddHBand="0" w:evenHBand="0" w:firstRowFirstColumn="0" w:firstRowLastColumn="0" w:lastRowFirstColumn="0" w:lastRowLastColumn="0"/>
+            <w:tcW w:w="1000" w:type="pct"/>
+            <w:shd w:val="clear" w:color="auto" w:fill="427499"/>
+            <w:vAlign w:val="center"/>
+          </w:tcPr>
+          <w:p>
+            <w:pPr>
+              <w:jc w:val="center"/>
+              <w:rPr>
+                <w:b w:val="0"/>
+                <w:bCs w:val="0"/>
+              </w:rPr>
+            </w:pPr>
+            <w:r>
+              <w:t>Likelihood</w:t>
+            </w:r>
+          </w:p>
+        </w:tc>
+        <w:tc>
+          <w:tcPr>
+            <w:tcW w:w="1000" w:type="pct"/>
+            <w:shd w:val="clear" w:color="auto" w:fill="427499"/>
+            <w:vAlign w:val="center"/>
+          </w:tcPr>
+          <w:p>
+            <w:pPr>
+              <w:jc w:val="center"/>
+              <w:cnfStyle w:val="100000000000" w:firstRow="1" w:lastRow="0" w:firstColumn="0" w:lastColumn="0" w:oddVBand="0" w:evenVBand="0" w:oddHBand="0" w:evenHBand="0" w:firstRowFirstColumn="0" w:firstRowLastColumn="0" w:lastRowFirstColumn="0" w:lastRowLastColumn="0"/>
+            </w:pPr>
+          </w:p>
+        </w:tc>
+        <w:tc>
+          <w:tcPr>
+            <w:tcW w:w="1000" w:type="pct"/>
+            <w:shd w:val="clear" w:color="auto" w:fill="427499"/>
+            <w:vAlign w:val="center"/>
+          </w:tcPr>
+          <w:p>
+            <w:pPr>
+              <w:jc w:val="center"/>
+              <w:cnfStyle w:val="100000000000" w:firstRow="1" w:lastRow="0" w:firstColumn="0" w:lastColumn="0" w:oddVBand="0" w:evenVBand="0" w:oddHBand="0" w:evenHBand="0" w:firstRowFirstColumn="0" w:firstRowLastColumn="0" w:lastRowFirstColumn="0" w:lastRowLastColumn="0"/>
+            </w:pPr>
+            <w:r>
+              <w:t>Impact</w:t>
+            </w:r>
+          </w:p>
+        </w:tc>
+        <w:tc>
+          <w:tcPr>
+            <w:tcW w:w="1000" w:type="pct"/>
+            <w:tcBorders>
+              <w:bottom w:val="single" w:sz="8" w:space="0" w:color="AA2B1E" w:themeColor="accent2"/>
+            </w:tcBorders>
+            <w:shd w:val="clear" w:color="auto" w:fill="427499"/>
+            <w:vAlign w:val="center"/>
+          </w:tcPr>
+          <w:p>
+            <w:pPr>
+              <w:jc w:val="center"/>
+              <w:cnfStyle w:val="100000000000" w:firstRow="1" w:lastRow="0" w:firstColumn="0" w:lastColumn="0" w:oddVBand="0" w:evenVBand="0" w:oddHBand="0" w:evenHBand="0" w:firstRowFirstColumn="0" w:firstRowLastColumn="0" w:lastRowFirstColumn="0" w:lastRowLastColumn="0"/>
+            </w:pPr>
+          </w:p>
+        </w:tc>
+        <w:tc>
+          <w:tcPr>
+            <w:tcW w:w="1000" w:type="pct"/>
+            <w:tcBorders>
+              <w:bottom w:val="single" w:sz="4" w:space="0" w:color="auto"/>
+            </w:tcBorders>
+            <w:shd w:val="clear" w:color="auto" w:fill="427499"/>
+            <w:vAlign w:val="center"/>
+          </w:tcPr>
+          <w:p>
+            <w:pPr>
+              <w:jc w:val="center"/>
+              <w:cnfStyle w:val="100000000000" w:firstRow="1" w:lastRow="0" w:firstColumn="0" w:lastColumn="0" w:oddVBand="0" w:evenVBand="0" w:oddHBand="0" w:evenHBand="0" w:firstRowFirstColumn="0" w:firstRowLastColumn="0" w:lastRowFirstColumn="0" w:lastRowLastColumn="0"/>
+            </w:pPr>
+            <w:r>
+              <w:t>NIST800 RISK</w:t>
+            </w:r>
+          </w:p>
+        </w:tc>
+      </w:tr>
+      <w:tr>
+        <w:trPr>
+          <w:cnfStyle w:val="000000100000" w:firstRow="0" w:lastRow="0" w:firstColumn="0" w:lastColumn="0" w:oddVBand="0" w:evenVBand="0" w:oddHBand="1" w:evenHBand="0" w:firstRowFirstColumn="0" w:firstRowLastColumn="0" w:lastRowFirstColumn="0" w:lastRowLastColumn="0"/>
+          <w:trHeight w:val="490"/>
+          <w:jc w:val="center"/>
+        </w:trPr>
+        <w:tc>
+          <w:tcPr>
+            <w:cnfStyle w:val="001000000000" w:firstRow="0" w:lastRow="0" w:firstColumn="1" w:lastColumn="0" w:oddVBand="0" w:evenVBand="0" w:oddHBand="0" w:evenHBand="0" w:firstRowFirstColumn="0" w:firstRowLastColumn="0" w:lastRowFirstColumn="0" w:lastRowLastColumn="0"/>
+            <w:tcW w:w="1000" w:type="pct"/>
+            <w:shd w:val="clear" w:color="auto" w:fill="auto"/>
+            <w:vAlign w:val="center"/>
+          </w:tcPr>
+          <w:p>
+            <w:pPr>
+              <w:jc w:val="center"/>
+              <w:rPr>
+                <w:b w:val="0"/>
+                <w:i/>
+              </w:rPr>
+            </w:pPr>
+            <w:r>
+              <w:rPr>
+                <w:b w:val="0"/>
+                <w:i/>
+              </w:rPr>
+              <w:t>∞nist_likelihood∞</w:t>
+            </w:r>
+          </w:p>
+        </w:tc>
+        <w:tc>
+          <w:tcPr>
+            <w:tcW w:w="1000" w:type="pct"/>
+            <w:shd w:val="clear" w:color="auto" w:fill="auto"/>
+            <w:vAlign w:val="center"/>
+          </w:tcPr>
+          <w:p>
+            <w:pPr>
+              <w:jc w:val="center"/>
+              <w:cnfStyle w:val="000000100000" w:firstRow="0" w:lastRow="0" w:firstColumn="0" w:lastColumn="0" w:oddVBand="0" w:evenVBand="0" w:oddHBand="1" w:evenHBand="0" w:firstRowFirstColumn="0" w:firstRowLastColumn="0" w:lastRowFirstColumn="0" w:lastRowLastColumn="0"/>
+            </w:pPr>
+          </w:p>
+        </w:tc>
+        <w:tc>
+          <w:tcPr>
+            <w:tcW w:w="1000" w:type="pct"/>
+            <w:tcBorders>
+              <w:right w:val="nil"/>
+            </w:tcBorders>
+            <w:shd w:val="clear" w:color="auto" w:fill="auto"/>
+            <w:vAlign w:val="center"/>
+          </w:tcPr>
+          <w:p>
+            <w:pPr>
+              <w:jc w:val="center"/>
+              <w:cnfStyle w:val="000000100000" w:firstRow="0" w:lastRow="0" w:firstColumn="0" w:lastColumn="0" w:oddVBand="0" w:evenVBand="0" w:oddHBand="1" w:evenHBand="0" w:firstRowFirstColumn="0" w:firstRowLastColumn="0" w:lastRowFirstColumn="0" w:lastRowLastColumn="0"/>
+              <w:rPr>
+                <w:i/>
+              </w:rPr>
+            </w:pPr>
+            <w:r>
+              <w:rPr>
+                <w:i/>
+              </w:rPr>
+              <w:t>∞</w:t>
+            </w:r>
+            <w:r>
+              <w:rPr>
+                <w:i/>
+              </w:rPr>
+              <w:t>nist_impact</w:t>
+            </w:r>
+            <w:r>
+              <w:rPr>
+                <w:i/>
+              </w:rPr>
+              <w:t>∞</w:t>
+            </w:r>
+          </w:p>
+        </w:tc>
+        <w:tc>
+          <w:tcPr>
+            <w:tcW w:w="1000" w:type="pct"/>
+            <w:tcBorders>
+              <w:left w:val="nil"/>
+              <w:right w:val="single" w:sz="4" w:space="0" w:color="auto"/>
+            </w:tcBorders>
+            <w:shd w:val="clear" w:color="auto" w:fill="auto"/>
+            <w:vAlign w:val="center"/>
+          </w:tcPr>
+          <w:p>
+            <w:pPr>
+              <w:jc w:val="center"/>
+              <w:cnfStyle w:val="000000100000" w:firstRow="0" w:lastRow="0" w:firstColumn="0" w:lastColumn="0" w:oddVBand="0" w:evenVBand="0" w:oddHBand="1" w:evenHBand="0" w:firstRowFirstColumn="0" w:firstRowLastColumn="0" w:lastRowFirstColumn="0" w:lastRowLastColumn="0"/>
+            </w:pPr>
+          </w:p>
+        </w:tc>
+        <w:tc>
+          <w:tcPr>
+            <w:tcW w:w="1000" w:type="pct"/>
+            <w:tcBorders>
+              <w:top w:val="single" w:sz="4" w:space="0" w:color="auto"/>
+              <w:left w:val="single" w:sz="4" w:space="0" w:color="auto"/>
+              <w:bottom w:val="single" w:sz="4" w:space="0" w:color="auto"/>
+              <w:right w:val="single" w:sz="4" w:space="0" w:color="auto"/>
+            </w:tcBorders>
+            <w:shd w:val="clear" w:color="auto" w:fill="A6A6A6" w:themeFill="background1" w:themeFillShade="A6"/>
+            <w:vAlign w:val="center"/>
+          </w:tcPr>
+          <w:p>
+            <w:pPr>
+              <w:jc w:val="center"/>
+              <w:cnfStyle w:val="000000100000" w:firstRow="0" w:lastRow="0" w:firstColumn="0" w:lastColumn="0" w:oddVBand="0" w:evenVBand="0" w:oddHBand="1" w:evenHBand="0" w:firstRowFirstColumn="0" w:firstRowLastColumn="0" w:lastRowFirstColumn="0" w:lastRowLastColumn="0"/>
+              <w:rPr>
+                <w:b/>
+                <w:color w:val="FFFFFF" w:themeColor="background1"/>
+              </w:rPr>
+            </w:pPr>
+            <w:r>
+              <w:rPr>
+                <w:b/>
+                <w:color w:val="FFFFFF" w:themeColor="background1"/>
+              </w:rPr>
+              <w:t>∞nist_rating∞</w:t>
+            </w:r>
+          </w:p>
+        </w:tc>
+      </w:tr>
+    </w:tbl>
+    <w:p>
+      <w:pPr>
+        <w:pStyle w:val="Heading3"/>
+      </w:pPr>
+      <w:r>
+        <w:t>Summary</w:t>
+      </w:r>
+    </w:p>
+    <w:p>
+      <w:r>
+        <w:t>¬overview/paragraph¬ µzzzzµ π.π</w:t>
+      </w:r>
+    </w:p>
+    <w:p>
+      <w:pPr>
+        <w:jc w:val="center"/>
+      </w:pPr>
+      <w:r>
+        <w:t xml:space="preserve">ƒcodeƒ </w:t>
+      </w:r>
+      <w:r>
+        <w:rPr>
+          <w:rStyle w:val="CodeChar"/>
+        </w:rPr>
+        <w:t>π.π</w:t>
+      </w:r>
+    </w:p>
+    <w:p>
+      <w:r>
+        <w:t xml:space="preserve">ƒitalicsƒ </w:t>
+      </w:r>
+      <w:r>
+        <w:rPr>
+          <w:i/>
+        </w:rPr>
+        <w:t>π.π</w:t>
+      </w:r>
+    </w:p>
+    <w:p>
+      <w:pPr>
+        <w:pStyle w:val="ListParagraph"/>
+        <w:numPr>
+          <w:ilvl w:val="0"/>
+          <w:numId w:val="2"/>
+        </w:numPr>
+      </w:pPr>
+      <w:r>
+        <w:t>ƒbulletƒ π.π</w:t>
+      </w:r>
+    </w:p>
+    <w:p>
+      <w:r>
+        <w:t xml:space="preserve">ƒh4ƒ </w:t>
+      </w:r>
+      <w:r>
+        <w:rPr>
+          <w:b/>
+          <w:sz w:val="28"/>
+          <w:u w:val="single"/>
+        </w:rPr>
+        <w:t>π.π</w:t>
+      </w:r>
+    </w:p>
+    <w:p>
+      <w:r>
+        <w:t>÷ π.π ≠</w:t>
+      </w:r>
+    </w:p>
+    <w:p>
+      <w:pPr>
+        <w:pStyle w:val="Heading3"/>
+      </w:pPr>
+      <w:r>
+        <w:t>Proof</w:t>
+      </w:r>
+    </w:p>
+    <w:p>
+      <w:r>
+        <w:t>¬</w:t>
+      </w:r>
+      <w:r>
+        <w:t>poc</w:t>
+      </w:r>
+      <w:r>
+        <w:t>/paragraph¬ µzzzzµ π.π</w:t>
+      </w:r>
+    </w:p>
+    <w:p>
+      <w:pPr>
+        <w:jc w:val="center"/>
+      </w:pPr>
+      <w:r>
+        <w:t xml:space="preserve">ƒcodeƒ </w:t>
+      </w:r>
+      <w:r>
+        <w:rPr>
+          <w:rStyle w:val="CodeChar"/>
+        </w:rPr>
+        <w:t>π.π</w:t>
+      </w:r>
+    </w:p>
+    <w:p>
+      <w:r>
+        <w:t xml:space="preserve">ƒitalicsƒ </w:t>
+      </w:r>
+      <w:r>
+        <w:rPr>
+          <w:i/>
+        </w:rPr>
+        <w:t>π.π</w:t>
+      </w:r>
+    </w:p>
+    <w:p>
+      <w:pPr>
+        <w:pStyle w:val="ListParagraph"/>
+        <w:numPr>
+          <w:ilvl w:val="0"/>
+          <w:numId w:val="2"/>
+        </w:numPr>
+      </w:pPr>
+      <w:r>
+        <w:t>ƒbulletƒ π.π</w:t>
+      </w:r>
+    </w:p>
+    <w:p>
+      <w:r>
+        <w:t xml:space="preserve">ƒh4ƒ </w:t>
+      </w:r>
+      <w:r>
+        <w:rPr>
+          <w:b/>
+          <w:sz w:val="28"/>
+          <w:u w:val="single"/>
+        </w:rPr>
+        <w:t>π.π</w:t>
+      </w:r>
+    </w:p>
+    <w:p>
+      <w:r>
+        <w:t>÷ π.π ≠</w:t>
+      </w:r>
+    </w:p>
+    <w:p>
+      <w:pPr>
+        <w:pStyle w:val="Heading3"/>
+      </w:pPr>
+      <w:r>
+        <w:t>Remediation</w:t>
+      </w:r>
+    </w:p>
+    <w:p>
+      <w:r>
+        <w:t>¬</w:t>
+      </w:r>
+      <w:r>
+        <w:t>remediation</w:t>
+      </w:r>
+      <w:r>
+        <w:t>/paragraph¬ µzzzzµ π.π</w:t>
+      </w:r>
+    </w:p>
+    <w:p>
+      <w:pPr>
+        <w:jc w:val="center"/>
+      </w:pPr>
+      <w:r>
+        <w:t xml:space="preserve">ƒcodeƒ </w:t>
+      </w:r>
+      <w:r>
+        <w:rPr>
+          <w:rStyle w:val="CodeChar"/>
+        </w:rPr>
+        <w:t>π.π</w:t>
+      </w:r>
+    </w:p>
+    <w:p>
+      <w:r>
+        <w:t xml:space="preserve">ƒitalicsƒ </w:t>
+      </w:r>
+      <w:r>
+        <w:rPr>
+          <w:i/>
+        </w:rPr>
+        <w:t>π.π</w:t>
+      </w:r>
+    </w:p>
+    <w:p>
+      <w:pPr>
+        <w:pStyle w:val="ListParagraph"/>
+        <w:numPr>
+          <w:ilvl w:val="0"/>
+          <w:numId w:val="2"/>
+        </w:numPr>
+      </w:pPr>
+      <w:r>
+        <w:t>ƒbulletƒ π.π</w:t>
+      </w:r>
+    </w:p>
+    <w:p>
+      <w:r>
+        <w:t xml:space="preserve">ƒh4ƒ </w:t>
+      </w:r>
+      <w:r>
+        <w:rPr>
+          <w:b/>
+          <w:sz w:val="28"/>
+          <w:u w:val="single"/>
+        </w:rPr>
+        <w:t>π.π</w:t>
+      </w:r>
+    </w:p>
+    <w:p>
+      <w:r>
+        <w:t>÷ π.π ≠</w:t>
+      </w:r>
+    </w:p>
+    <w:p>
+      <w:pPr>
+        <w:pStyle w:val="Heading3"/>
+      </w:pPr>
+      <w:r>
+        <w:t>References</w:t>
+      </w:r>
+    </w:p>
+    <w:p>
+      <w:r>
+        <w:t>¬</w:t>
+      </w:r>
+      <w:r>
+        <w:t>references</w:t>
+      </w:r>
+      <w:r>
+        <w:t>/paragraph¬ µzzzzµ π.π</w:t>
+      </w:r>
+    </w:p>
+    <w:p>
+      <w:pPr>
+        <w:jc w:val="center"/>
+      </w:pPr>
+      <w:r>
+        <w:lastRenderedPageBreak/>
+        <w:t xml:space="preserve">ƒcodeƒ </w:t>
+      </w:r>
+      <w:r>
+        <w:rPr>
+          <w:rStyle w:val="CodeChar"/>
+        </w:rPr>
+        <w:t>π.π</w:t>
+      </w:r>
+    </w:p>
+    <w:p>
+      <w:r>
+        <w:t xml:space="preserve">ƒitalicsƒ </w:t>
+      </w:r>
+      <w:r>
+        <w:rPr>
+          <w:i/>
+        </w:rPr>
+        <w:t>π.π</w:t>
+      </w:r>
+    </w:p>
+    <w:p>
+      <w:pPr>
+        <w:pStyle w:val="ListParagraph"/>
+        <w:numPr>
+          <w:ilvl w:val="0"/>
+          <w:numId w:val="2"/>
+        </w:numPr>
+      </w:pPr>
+      <w:r>
+        <w:t>ƒbulletƒ π.π</w:t>
+      </w:r>
+    </w:p>
+    <w:p>
+      <w:r>
+        <w:t xml:space="preserve">ƒh4ƒ </w:t>
+      </w:r>
+      <w:r>
+        <w:rPr>
+          <w:b/>
+          <w:sz w:val="28"/>
+          <w:u w:val="single"/>
+        </w:rPr>
+        <w:t>π.π</w:t>
+      </w:r>
+    </w:p>
+    <w:p>
+      <w:r>
+        <w:t>÷ π.π ≠</w:t>
+      </w:r>
+    </w:p>
+    <w:p>
+      <w:r>
+        <w:t>∆</w:t>
+      </w:r>
+    </w:p>
+    <w:p>
+      <w:r>
+        <w:br w:type="page"/>
+      </w:r>
+    </w:p>
+    <w:p>
+      <w:pPr>
+        <w:rPr>
+          <w:rStyle w:val="SubtleReference"/>
+          <w:sz w:val="32"/>
+        </w:rPr>
+      </w:pPr>
+      <w:r>
+        <w:rPr>
+          <w:rStyle w:val="SubtleReference"/>
+          <w:sz w:val="32"/>
+        </w:rPr>
+        <w:lastRenderedPageBreak/>
+        <w:t>OTHER</w:t>
+      </w:r>
+      <w:r>
+        <w:rPr>
+          <w:rStyle w:val="SubtleReference"/>
+          <w:sz w:val="32"/>
+        </w:rPr>
+        <w:t xml:space="preserve"> FINDINGS</w:t>
+      </w:r>
+    </w:p>
+    <w:p>
+      <w:r>
+        <w:t xml:space="preserve">The following are all of the Critical Findings from the assessment. </w:t>
+      </w:r>
+    </w:p>
+    <w:p>
+      <w:r>
+        <w:t>¬</w:t>
+      </w:r>
+      <w:r>
+        <w:t>report/finding</w:t>
+      </w:r>
+      <w:r>
+        <w:t>s</w:t>
+      </w:r>
+      <w:r>
+        <w:t>_list/findings:::nist800_TOTAL&lt;30</w:t>
+      </w:r>
+      <w:bookmarkStart w:id="0" w:name="_GoBack"/>
+      <w:bookmarkEnd w:id="0"/>
+      <w:r>
+        <w:t>¬</w:t>
+      </w:r>
+      <w:r>
+        <w:br w:type="page"/>
+      </w:r>
+    </w:p>
+    <w:p>
+      <w:r>
+        <w:rPr>
+          <w:b/>
+          <w:sz w:val="32"/>
+        </w:rPr>
+        <w:lastRenderedPageBreak/>
+        <w:t>πtitleπ</w:t>
+      </w:r>
+    </w:p>
+    <w:tbl>
+      <w:tblPr>
+        <w:tblStyle w:val="LightList-Accent2"/>
+        <w:tblW w:w="5000" w:type="pct"/>
+        <w:jc w:val="center"/>
+        <w:shd w:val="clear" w:color="auto" w:fill="427499"/>
+        <w:tblLook w:val="04A0" w:firstRow="1" w:lastRow="0" w:firstColumn="1" w:lastColumn="0" w:noHBand="0" w:noVBand="1"/>
+      </w:tblPr>
+      <w:tblGrid>
+        <w:gridCol w:w="2156"/>
+        <w:gridCol w:w="2156"/>
+        <w:gridCol w:w="2156"/>
+        <w:gridCol w:w="2156"/>
+        <w:gridCol w:w="2156"/>
+      </w:tblGrid>
+      <w:tr>
+        <w:trPr>
+          <w:cnfStyle w:val="100000000000" w:firstRow="1" w:lastRow="0" w:firstColumn="0" w:lastColumn="0" w:oddVBand="0" w:evenVBand="0" w:oddHBand="0" w:evenHBand="0" w:firstRowFirstColumn="0" w:firstRowLastColumn="0" w:lastRowFirstColumn="0" w:lastRowLastColumn="0"/>
+          <w:trHeight w:val="490"/>
+          <w:jc w:val="center"/>
+        </w:trPr>
+        <w:tc>
+          <w:tcPr>
+            <w:cnfStyle w:val="001000000000" w:firstRow="0" w:lastRow="0" w:firstColumn="1" w:lastColumn="0" w:oddVBand="0" w:evenVBand="0" w:oddHBand="0" w:evenHBand="0" w:firstRowFirstColumn="0" w:firstRowLastColumn="0" w:lastRowFirstColumn="0" w:lastRowLastColumn="0"/>
+            <w:tcW w:w="1000" w:type="pct"/>
+            <w:shd w:val="clear" w:color="auto" w:fill="427499"/>
+            <w:vAlign w:val="center"/>
+          </w:tcPr>
+          <w:p>
+            <w:pPr>
+              <w:jc w:val="center"/>
+              <w:rPr>
+                <w:b w:val="0"/>
+                <w:bCs w:val="0"/>
+              </w:rPr>
+            </w:pPr>
+            <w:r>
+              <w:t>Likelihood</w:t>
+            </w:r>
+          </w:p>
+        </w:tc>
+        <w:tc>
+          <w:tcPr>
+            <w:tcW w:w="1000" w:type="pct"/>
+            <w:shd w:val="clear" w:color="auto" w:fill="427499"/>
+            <w:vAlign w:val="center"/>
+          </w:tcPr>
+          <w:p>
+            <w:pPr>
+              <w:jc w:val="center"/>
+              <w:cnfStyle w:val="100000000000" w:firstRow="1" w:lastRow="0" w:firstColumn="0" w:lastColumn="0" w:oddVBand="0" w:evenVBand="0" w:oddHBand="0" w:evenHBand="0" w:firstRowFirstColumn="0" w:firstRowLastColumn="0" w:lastRowFirstColumn="0" w:lastRowLastColumn="0"/>
+            </w:pPr>
+          </w:p>
+        </w:tc>
+        <w:tc>
+          <w:tcPr>
+            <w:tcW w:w="1000" w:type="pct"/>
+            <w:shd w:val="clear" w:color="auto" w:fill="427499"/>
+            <w:vAlign w:val="center"/>
+          </w:tcPr>
+          <w:p>
+            <w:pPr>
+              <w:jc w:val="center"/>
+              <w:cnfStyle w:val="100000000000" w:firstRow="1" w:lastRow="0" w:firstColumn="0" w:lastColumn="0" w:oddVBand="0" w:evenVBand="0" w:oddHBand="0" w:evenHBand="0" w:firstRowFirstColumn="0" w:firstRowLastColumn="0" w:lastRowFirstColumn="0" w:lastRowLastColumn="0"/>
+            </w:pPr>
+            <w:r>
+              <w:t>Impact</w:t>
+            </w:r>
+          </w:p>
+        </w:tc>
+        <w:tc>
+          <w:tcPr>
+            <w:tcW w:w="1000" w:type="pct"/>
+            <w:tcBorders>
+              <w:bottom w:val="single" w:sz="8" w:space="0" w:color="AA2B1E" w:themeColor="accent2"/>
+            </w:tcBorders>
+            <w:shd w:val="clear" w:color="auto" w:fill="427499"/>
+            <w:vAlign w:val="center"/>
+          </w:tcPr>
+          <w:p>
+            <w:pPr>
+              <w:jc w:val="center"/>
+              <w:cnfStyle w:val="100000000000" w:firstRow="1" w:lastRow="0" w:firstColumn="0" w:lastColumn="0" w:oddVBand="0" w:evenVBand="0" w:oddHBand="0" w:evenHBand="0" w:firstRowFirstColumn="0" w:firstRowLastColumn="0" w:lastRowFirstColumn="0" w:lastRowLastColumn="0"/>
+            </w:pPr>
+          </w:p>
+        </w:tc>
+        <w:tc>
+          <w:tcPr>
+            <w:tcW w:w="1000" w:type="pct"/>
+            <w:tcBorders>
+              <w:bottom w:val="single" w:sz="4" w:space="0" w:color="auto"/>
+            </w:tcBorders>
+            <w:shd w:val="clear" w:color="auto" w:fill="427499"/>
+            <w:vAlign w:val="center"/>
+          </w:tcPr>
+          <w:p>
+            <w:pPr>
+              <w:jc w:val="center"/>
+              <w:cnfStyle w:val="100000000000" w:firstRow="1" w:lastRow="0" w:firstColumn="0" w:lastColumn="0" w:oddVBand="0" w:evenVBand="0" w:oddHBand="0" w:evenHBand="0" w:firstRowFirstColumn="0" w:firstRowLastColumn="0" w:lastRowFirstColumn="0" w:lastRowLastColumn="0"/>
+            </w:pPr>
+            <w:r>
+              <w:t>NIST800 RISK</w:t>
+            </w:r>
+          </w:p>
+        </w:tc>
+      </w:tr>
+      <w:tr>
+        <w:trPr>
+          <w:cnfStyle w:val="000000100000" w:firstRow="0" w:lastRow="0" w:firstColumn="0" w:lastColumn="0" w:oddVBand="0" w:evenVBand="0" w:oddHBand="1" w:evenHBand="0" w:firstRowFirstColumn="0" w:firstRowLastColumn="0" w:lastRowFirstColumn="0" w:lastRowLastColumn="0"/>
+          <w:trHeight w:val="490"/>
+          <w:jc w:val="center"/>
+        </w:trPr>
+        <w:tc>
+          <w:tcPr>
+            <w:cnfStyle w:val="001000000000" w:firstRow="0" w:lastRow="0" w:firstColumn="1" w:lastColumn="0" w:oddVBand="0" w:evenVBand="0" w:oddHBand="0" w:evenHBand="0" w:firstRowFirstColumn="0" w:firstRowLastColumn="0" w:lastRowFirstColumn="0" w:lastRowLastColumn="0"/>
+            <w:tcW w:w="1000" w:type="pct"/>
+            <w:shd w:val="clear" w:color="auto" w:fill="auto"/>
+            <w:vAlign w:val="center"/>
+          </w:tcPr>
+          <w:p>
+            <w:pPr>
+              <w:jc w:val="center"/>
+              <w:rPr>
+                <w:b w:val="0"/>
+                <w:i/>
+              </w:rPr>
+            </w:pPr>
+            <w:r>
+              <w:rPr>
+                <w:b w:val="0"/>
+                <w:i/>
+              </w:rPr>
+              <w:t>∞nist_likelihood∞</w:t>
+            </w:r>
+          </w:p>
+        </w:tc>
+        <w:tc>
+          <w:tcPr>
+            <w:tcW w:w="1000" w:type="pct"/>
+            <w:shd w:val="clear" w:color="auto" w:fill="auto"/>
+            <w:vAlign w:val="center"/>
+          </w:tcPr>
+          <w:p>
+            <w:pPr>
+              <w:jc w:val="center"/>
+              <w:cnfStyle w:val="000000100000" w:firstRow="0" w:lastRow="0" w:firstColumn="0" w:lastColumn="0" w:oddVBand="0" w:evenVBand="0" w:oddHBand="1" w:evenHBand="0" w:firstRowFirstColumn="0" w:firstRowLastColumn="0" w:lastRowFirstColumn="0" w:lastRowLastColumn="0"/>
+            </w:pPr>
+          </w:p>
+        </w:tc>
+        <w:tc>
+          <w:tcPr>
+            <w:tcW w:w="1000" w:type="pct"/>
+            <w:tcBorders>
+              <w:right w:val="nil"/>
+            </w:tcBorders>
+            <w:shd w:val="clear" w:color="auto" w:fill="auto"/>
+            <w:vAlign w:val="center"/>
+          </w:tcPr>
+          <w:p>
+            <w:pPr>
+              <w:jc w:val="center"/>
+              <w:cnfStyle w:val="000000100000" w:firstRow="0" w:lastRow="0" w:firstColumn="0" w:lastColumn="0" w:oddVBand="0" w:evenVBand="0" w:oddHBand="1" w:evenHBand="0" w:firstRowFirstColumn="0" w:firstRowLastColumn="0" w:lastRowFirstColumn="0" w:lastRowLastColumn="0"/>
+              <w:rPr>
+                <w:i/>
+              </w:rPr>
+            </w:pPr>
+            <w:r>
+              <w:rPr>
+                <w:i/>
+              </w:rPr>
+              <w:t>∞</w:t>
+            </w:r>
+            <w:r>
+              <w:rPr>
+                <w:i/>
+              </w:rPr>
+              <w:t>nist_impact</w:t>
+            </w:r>
+            <w:r>
+              <w:rPr>
+                <w:i/>
+              </w:rPr>
+              <w:t>∞</w:t>
+            </w:r>
+          </w:p>
+        </w:tc>
+        <w:tc>
+          <w:tcPr>
+            <w:tcW w:w="1000" w:type="pct"/>
+            <w:tcBorders>
+              <w:left w:val="nil"/>
+              <w:right w:val="single" w:sz="4" w:space="0" w:color="auto"/>
+            </w:tcBorders>
+            <w:shd w:val="clear" w:color="auto" w:fill="auto"/>
+            <w:vAlign w:val="center"/>
+          </w:tcPr>
+          <w:p>
+            <w:pPr>
+              <w:jc w:val="center"/>
+              <w:cnfStyle w:val="000000100000" w:firstRow="0" w:lastRow="0" w:firstColumn="0" w:lastColumn="0" w:oddVBand="0" w:evenVBand="0" w:oddHBand="1" w:evenHBand="0" w:firstRowFirstColumn="0" w:firstRowLastColumn="0" w:lastRowFirstColumn="0" w:lastRowLastColumn="0"/>
+            </w:pPr>
+          </w:p>
+        </w:tc>
+        <w:tc>
+          <w:tcPr>
+            <w:tcW w:w="1000" w:type="pct"/>
+            <w:tcBorders>
+              <w:top w:val="single" w:sz="4" w:space="0" w:color="auto"/>
+              <w:left w:val="single" w:sz="4" w:space="0" w:color="auto"/>
+              <w:bottom w:val="single" w:sz="4" w:space="0" w:color="auto"/>
+              <w:right w:val="single" w:sz="4" w:space="0" w:color="auto"/>
+            </w:tcBorders>
+            <w:shd w:val="clear" w:color="auto" w:fill="A6A6A6" w:themeFill="background1" w:themeFillShade="A6"/>
+            <w:vAlign w:val="center"/>
+          </w:tcPr>
+          <w:p>
+            <w:pPr>
+              <w:jc w:val="center"/>
+              <w:cnfStyle w:val="000000100000" w:firstRow="0" w:lastRow="0" w:firstColumn="0" w:lastColumn="0" w:oddVBand="0" w:evenVBand="0" w:oddHBand="1" w:evenHBand="0" w:firstRowFirstColumn="0" w:firstRowLastColumn="0" w:lastRowFirstColumn="0" w:lastRowLastColumn="0"/>
+              <w:rPr>
+                <w:b/>
+                <w:color w:val="FFFFFF" w:themeColor="background1"/>
+              </w:rPr>
+            </w:pPr>
+            <w:r>
+              <w:rPr>
+                <w:b/>
+                <w:color w:val="FFFFFF" w:themeColor="background1"/>
+              </w:rPr>
+              <w:t>∞nist_rating∞</w:t>
+            </w:r>
+          </w:p>
+        </w:tc>
+      </w:tr>
+    </w:tbl>
+    <w:p>
+      <w:pPr>
+        <w:pStyle w:val="Heading3"/>
+      </w:pPr>
+      <w:r>
+        <w:t>Summary</w:t>
+      </w:r>
+    </w:p>
+    <w:p>
+      <w:r>
+        <w:t>¬overview/paragraph¬ µzzzzµ π.π</w:t>
+      </w:r>
+    </w:p>
+    <w:p>
+      <w:pPr>
+        <w:jc w:val="center"/>
+      </w:pPr>
+      <w:r>
+        <w:t xml:space="preserve">ƒcodeƒ </w:t>
+      </w:r>
+      <w:r>
+        <w:rPr>
+          <w:rStyle w:val="CodeChar"/>
+        </w:rPr>
+        <w:t>π.π</w:t>
+      </w:r>
+    </w:p>
+    <w:p>
+      <w:r>
+        <w:t xml:space="preserve">ƒitalicsƒ </w:t>
+      </w:r>
+      <w:r>
+        <w:rPr>
+          <w:i/>
+        </w:rPr>
+        <w:t>π.π</w:t>
+      </w:r>
+    </w:p>
+    <w:p>
+      <w:pPr>
+        <w:pStyle w:val="ListParagraph"/>
+        <w:numPr>
+          <w:ilvl w:val="0"/>
+          <w:numId w:val="2"/>
+        </w:numPr>
+      </w:pPr>
+      <w:r>
+        <w:t>ƒbulletƒ π.π</w:t>
+      </w:r>
+    </w:p>
+    <w:p>
+      <w:r>
+        <w:t xml:space="preserve">ƒh4ƒ </w:t>
+      </w:r>
+      <w:r>
+        <w:rPr>
+          <w:b/>
+          <w:sz w:val="28"/>
+          <w:u w:val="single"/>
+        </w:rPr>
+        <w:t>π.π</w:t>
+      </w:r>
+    </w:p>
+    <w:p>
+      <w:r>
+        <w:t>÷ π.π ≠</w:t>
+      </w:r>
+    </w:p>
+    <w:p>
+      <w:pPr>
+        <w:pStyle w:val="Heading3"/>
+      </w:pPr>
+      <w:r>
+        <w:t>Proof</w:t>
+      </w:r>
+    </w:p>
+    <w:p>
+      <w:r>
+        <w:t>¬</w:t>
+      </w:r>
+      <w:r>
+        <w:t>poc</w:t>
+      </w:r>
+      <w:r>
+        <w:t>/paragraph¬ µzzzzµ π.π</w:t>
+      </w:r>
+    </w:p>
+    <w:p>
+      <w:pPr>
+        <w:jc w:val="center"/>
+      </w:pPr>
+      <w:r>
+        <w:t xml:space="preserve">ƒcodeƒ </w:t>
+      </w:r>
+      <w:r>
+        <w:rPr>
+          <w:rStyle w:val="CodeChar"/>
+        </w:rPr>
+        <w:t>π.π</w:t>
+      </w:r>
+    </w:p>
+    <w:p>
+      <w:r>
+        <w:t xml:space="preserve">ƒitalicsƒ </w:t>
+      </w:r>
+      <w:r>
+        <w:rPr>
+          <w:i/>
+        </w:rPr>
+        <w:t>π.π</w:t>
+      </w:r>
+    </w:p>
+    <w:p>
+      <w:pPr>
+        <w:pStyle w:val="ListParagraph"/>
+        <w:numPr>
+          <w:ilvl w:val="0"/>
+          <w:numId w:val="2"/>
+        </w:numPr>
+      </w:pPr>
+      <w:r>
+        <w:t>ƒbulletƒ π.π</w:t>
+      </w:r>
+    </w:p>
+    <w:p>
+      <w:r>
+        <w:t xml:space="preserve">ƒh4ƒ </w:t>
+      </w:r>
+      <w:r>
+        <w:rPr>
+          <w:b/>
+          <w:sz w:val="28"/>
+          <w:u w:val="single"/>
+        </w:rPr>
+        <w:t>π.π</w:t>
+      </w:r>
+    </w:p>
+    <w:p>
+      <w:r>
+        <w:t>÷ π.π ≠</w:t>
+      </w:r>
+    </w:p>
+    <w:p>
+      <w:pPr>
+        <w:pStyle w:val="Heading3"/>
+      </w:pPr>
+      <w:r>
+        <w:t>Remediation</w:t>
+      </w:r>
+    </w:p>
+    <w:p>
+      <w:r>
+        <w:t>¬</w:t>
+      </w:r>
+      <w:r>
+        <w:t>remediation</w:t>
+      </w:r>
+      <w:r>
+        <w:t>/paragraph¬ µzzzzµ π.π</w:t>
+      </w:r>
+    </w:p>
+    <w:p>
+      <w:pPr>
+        <w:jc w:val="center"/>
+      </w:pPr>
+      <w:r>
+        <w:t xml:space="preserve">ƒcodeƒ </w:t>
+      </w:r>
+      <w:r>
+        <w:rPr>
+          <w:rStyle w:val="CodeChar"/>
+        </w:rPr>
+        <w:t>π.π</w:t>
+      </w:r>
+    </w:p>
+    <w:p>
+      <w:r>
+        <w:t xml:space="preserve">ƒitalicsƒ </w:t>
+      </w:r>
+      <w:r>
+        <w:rPr>
+          <w:i/>
+        </w:rPr>
+        <w:t>π.π</w:t>
+      </w:r>
+    </w:p>
+    <w:p>
+      <w:pPr>
+        <w:pStyle w:val="ListParagraph"/>
+        <w:numPr>
+          <w:ilvl w:val="0"/>
+          <w:numId w:val="2"/>
+        </w:numPr>
+      </w:pPr>
+      <w:r>
+        <w:t>ƒbulletƒ π.π</w:t>
+      </w:r>
+    </w:p>
+    <w:p>
+      <w:r>
+        <w:t xml:space="preserve">ƒh4ƒ </w:t>
+      </w:r>
+      <w:r>
+        <w:rPr>
+          <w:b/>
+          <w:sz w:val="28"/>
+          <w:u w:val="single"/>
+        </w:rPr>
+        <w:t>π.π</w:t>
+      </w:r>
+    </w:p>
+    <w:p>
+      <w:r>
+        <w:t>÷ π.π ≠</w:t>
+      </w:r>
+    </w:p>
+    <w:p>
+      <w:pPr>
+        <w:pStyle w:val="Heading3"/>
+      </w:pPr>
+      <w:r>
+        <w:t>References</w:t>
+      </w:r>
+    </w:p>
+    <w:p>
+      <w:r>
+        <w:t>¬</w:t>
+      </w:r>
+      <w:r>
+        <w:t>references</w:t>
+      </w:r>
+      <w:r>
+        <w:t>/paragraph¬ µzzzzµ π.π</w:t>
+      </w:r>
+    </w:p>
+    <w:p>
+      <w:pPr>
+        <w:jc w:val="center"/>
+      </w:pPr>
+      <w:r>
+        <w:lastRenderedPageBreak/>
+        <w:t xml:space="preserve">ƒcodeƒ </w:t>
+      </w:r>
+      <w:r>
+        <w:rPr>
+          <w:rStyle w:val="CodeChar"/>
+        </w:rPr>
+        <w:t>π.π</w:t>
+      </w:r>
+    </w:p>
+    <w:p>
+      <w:r>
+        <w:t xml:space="preserve">ƒitalicsƒ </w:t>
+      </w:r>
+      <w:r>
+        <w:rPr>
+          <w:i/>
+        </w:rPr>
+        <w:t>π.π</w:t>
+      </w:r>
+    </w:p>
+    <w:p>
+      <w:pPr>
+        <w:pStyle w:val="ListParagraph"/>
+        <w:numPr>
+          <w:ilvl w:val="0"/>
+          <w:numId w:val="2"/>
+        </w:numPr>
+      </w:pPr>
+      <w:r>
+        <w:t>ƒbulletƒ π.π</w:t>
+      </w:r>
+    </w:p>
+    <w:p>
+      <w:r>
+        <w:t xml:space="preserve">ƒh4ƒ </w:t>
+      </w:r>
+      <w:r>
+        <w:rPr>
+          <w:b/>
+          <w:sz w:val="28"/>
+          <w:u w:val="single"/>
+        </w:rPr>
+        <w:t>π.π</w:t>
+      </w:r>
+    </w:p>
+    <w:p>
+      <w:r>
+        <w:t>÷ π.π ≠</w:t>
+      </w:r>
+    </w:p>
+    <w:p>
+      <w:r>
+        <w:t>∆</w:t>
+      </w:r>
+    </w:p>
     <w:p/>
-    <w:p>
-      <w:r>
-        <w:t>∆</w:t>
-      </w:r>
-    </w:p>
+    <w:p/>
     <w:sectPr>
-      <w:headerReference w:type="even" r:id="rId9"/>
-      <w:headerReference w:type="default" r:id="rId10"/>
-      <w:footerReference w:type="even" r:id="rId11"/>
-      <w:footerReference w:type="default" r:id="rId12"/>
-      <w:headerReference w:type="first" r:id="rId13"/>
-      <w:footerReference w:type="first" r:id="rId14"/>
+      <w:headerReference w:type="default" r:id="rId9"/>
       <w:pgSz w:w="12240" w:h="15840"/>
       <w:pgMar w:top="720" w:right="720" w:bottom="720" w:left="720" w:header="720" w:footer="720" w:gutter="0"/>
       <w:pgBorders w:offsetFrom="page">
@@ -2839,36 +3999,6 @@
 </w:endnotes>
 </file>
 
-<file path=word/footer1.xml><?xml version="1.0" encoding="utf-8"?>
-<w:ftr xmlns:wpc="http://schemas.microsoft.com/office/word/2010/wordprocessingCanvas" xmlns:cx="http://schemas.microsoft.com/office/drawing/2014/chartex" xmlns:cx1="http://schemas.microsoft.com/office/drawing/2015/9/8/chartex" xmlns:cx2="http://schemas.microsoft.com/office/drawing/2015/10/21/chartex" xmlns:cx3="http://schemas.microsoft.com/office/drawing/2016/5/9/chartex" xmlns:cx4="http://schemas.microsoft.com/office/drawing/2016/5/10/chartex" xmlns:cx5="http://schemas.microsoft.com/office/drawing/2016/5/11/chartex" xmlns:cx6="http://schemas.microsoft.com/office/drawing/2016/5/12/chartex" xmlns:cx7="http://schemas.microsoft.com/office/drawing/2016/5/13/chartex" xmlns:cx8="http://schemas.microsoft.com/office/drawing/2016/5/14/chartex" xmlns:mc="http://schemas.openxmlformats.org/markup-compatibility/2006" xmlns:aink="http://schemas.microsoft.com/office/drawing/2016/ink" xmlns:am3d="http://schemas.microsoft.com/office/drawing/2017/model3d" xmlns:o="urn:schemas-microsoft-com:office:office" xmlns:r="http://schemas.openxmlformats.org/officeDocument/2006/relationships" xmlns:m="http://schemas.openxmlformats.org/officeDocument/2006/math" xmlns:v="urn:schemas-microsoft-com:vml" xmlns:wp14="http://schemas.microsoft.com/office/word/2010/wordprocessingDrawing" xmlns:wp="http://schemas.openxmlformats.org/drawingml/2006/wordprocessingDrawing" xmlns:w10="urn:schemas-microsoft-com:office:word" xmlns:w="http://schemas.openxmlformats.org/wordprocessingml/2006/main" xmlns:w14="http://schemas.microsoft.com/office/word/2010/wordml" xmlns:w15="http://schemas.microsoft.com/office/word/2012/wordml" xmlns:w16cid="http://schemas.microsoft.com/office/word/2016/wordml/cid" xmlns:w16se="http://schemas.microsoft.com/office/word/2015/wordml/symex" xmlns:wpg="http://schemas.microsoft.com/office/word/2010/wordprocessingGroup" xmlns:wpi="http://schemas.microsoft.com/office/word/2010/wordprocessingInk" xmlns:wne="http://schemas.microsoft.com/office/word/2006/wordml" xmlns:wps="http://schemas.microsoft.com/office/word/2010/wordprocessingShape" mc:Ignorable="w14 w15 w16se w16cid wp14">
-  <w:p>
-    <w:pPr>
-      <w:pStyle w:val="Footer"/>
-    </w:pPr>
-  </w:p>
-</w:ftr>
-</file>
-
-<file path=word/footer2.xml><?xml version="1.0" encoding="utf-8"?>
-<w:ftr xmlns:wpc="http://schemas.microsoft.com/office/word/2010/wordprocessingCanvas" xmlns:cx="http://schemas.microsoft.com/office/drawing/2014/chartex" xmlns:cx1="http://schemas.microsoft.com/office/drawing/2015/9/8/chartex" xmlns:cx2="http://schemas.microsoft.com/office/drawing/2015/10/21/chartex" xmlns:cx3="http://schemas.microsoft.com/office/drawing/2016/5/9/chartex" xmlns:cx4="http://schemas.microsoft.com/office/drawing/2016/5/10/chartex" xmlns:cx5="http://schemas.microsoft.com/office/drawing/2016/5/11/chartex" xmlns:cx6="http://schemas.microsoft.com/office/drawing/2016/5/12/chartex" xmlns:cx7="http://schemas.microsoft.com/office/drawing/2016/5/13/chartex" xmlns:cx8="http://schemas.microsoft.com/office/drawing/2016/5/14/chartex" xmlns:mc="http://schemas.openxmlformats.org/markup-compatibility/2006" xmlns:aink="http://schemas.microsoft.com/office/drawing/2016/ink" xmlns:am3d="http://schemas.microsoft.com/office/drawing/2017/model3d" xmlns:o="urn:schemas-microsoft-com:office:office" xmlns:r="http://schemas.openxmlformats.org/officeDocument/2006/relationships" xmlns:m="http://schemas.openxmlformats.org/officeDocument/2006/math" xmlns:v="urn:schemas-microsoft-com:vml" xmlns:wp14="http://schemas.microsoft.com/office/word/2010/wordprocessingDrawing" xmlns:wp="http://schemas.openxmlformats.org/drawingml/2006/wordprocessingDrawing" xmlns:w10="urn:schemas-microsoft-com:office:word" xmlns:w="http://schemas.openxmlformats.org/wordprocessingml/2006/main" xmlns:w14="http://schemas.microsoft.com/office/word/2010/wordml" xmlns:w15="http://schemas.microsoft.com/office/word/2012/wordml" xmlns:w16cid="http://schemas.microsoft.com/office/word/2016/wordml/cid" xmlns:w16se="http://schemas.microsoft.com/office/word/2015/wordml/symex" xmlns:wpg="http://schemas.microsoft.com/office/word/2010/wordprocessingGroup" xmlns:wpi="http://schemas.microsoft.com/office/word/2010/wordprocessingInk" xmlns:wne="http://schemas.microsoft.com/office/word/2006/wordml" xmlns:wps="http://schemas.microsoft.com/office/word/2010/wordprocessingShape" mc:Ignorable="w14 w15 w16se w16cid wp14">
-  <w:p>
-    <w:pPr>
-      <w:pStyle w:val="Footer"/>
-    </w:pPr>
-  </w:p>
-</w:ftr>
-</file>
-
-<file path=word/footer3.xml><?xml version="1.0" encoding="utf-8"?>
-<w:ftr xmlns:wpc="http://schemas.microsoft.com/office/word/2010/wordprocessingCanvas" xmlns:cx="http://schemas.microsoft.com/office/drawing/2014/chartex" xmlns:cx1="http://schemas.microsoft.com/office/drawing/2015/9/8/chartex" xmlns:cx2="http://schemas.microsoft.com/office/drawing/2015/10/21/chartex" xmlns:cx3="http://schemas.microsoft.com/office/drawing/2016/5/9/chartex" xmlns:cx4="http://schemas.microsoft.com/office/drawing/2016/5/10/chartex" xmlns:cx5="http://schemas.microsoft.com/office/drawing/2016/5/11/chartex" xmlns:cx6="http://schemas.microsoft.com/office/drawing/2016/5/12/chartex" xmlns:cx7="http://schemas.microsoft.com/office/drawing/2016/5/13/chartex" xmlns:cx8="http://schemas.microsoft.com/office/drawing/2016/5/14/chartex" xmlns:mc="http://schemas.openxmlformats.org/markup-compatibility/2006" xmlns:aink="http://schemas.microsoft.com/office/drawing/2016/ink" xmlns:am3d="http://schemas.microsoft.com/office/drawing/2017/model3d" xmlns:o="urn:schemas-microsoft-com:office:office" xmlns:r="http://schemas.openxmlformats.org/officeDocument/2006/relationships" xmlns:m="http://schemas.openxmlformats.org/officeDocument/2006/math" xmlns:v="urn:schemas-microsoft-com:vml" xmlns:wp14="http://schemas.microsoft.com/office/word/2010/wordprocessingDrawing" xmlns:wp="http://schemas.openxmlformats.org/drawingml/2006/wordprocessingDrawing" xmlns:w10="urn:schemas-microsoft-com:office:word" xmlns:w="http://schemas.openxmlformats.org/wordprocessingml/2006/main" xmlns:w14="http://schemas.microsoft.com/office/word/2010/wordml" xmlns:w15="http://schemas.microsoft.com/office/word/2012/wordml" xmlns:w16cid="http://schemas.microsoft.com/office/word/2016/wordml/cid" xmlns:w16se="http://schemas.microsoft.com/office/word/2015/wordml/symex" xmlns:wpg="http://schemas.microsoft.com/office/word/2010/wordprocessingGroup" xmlns:wpi="http://schemas.microsoft.com/office/word/2010/wordprocessingInk" xmlns:wne="http://schemas.microsoft.com/office/word/2006/wordml" xmlns:wps="http://schemas.microsoft.com/office/word/2010/wordprocessingShape" mc:Ignorable="w14 w15 w16se w16cid wp14">
-  <w:p>
-    <w:pPr>
-      <w:pStyle w:val="Footer"/>
-    </w:pPr>
-  </w:p>
-</w:ftr>
-</file>
-
 <file path=word/footnotes.xml><?xml version="1.0" encoding="utf-8"?>
 <w:footnotes xmlns:wpc="http://schemas.microsoft.com/office/word/2010/wordprocessingCanvas" xmlns:cx="http://schemas.microsoft.com/office/drawing/2014/chartex" xmlns:cx1="http://schemas.microsoft.com/office/drawing/2015/9/8/chartex" xmlns:cx2="http://schemas.microsoft.com/office/drawing/2015/10/21/chartex" xmlns:cx3="http://schemas.microsoft.com/office/drawing/2016/5/9/chartex" xmlns:cx4="http://schemas.microsoft.com/office/drawing/2016/5/10/chartex" xmlns:cx5="http://schemas.microsoft.com/office/drawing/2016/5/11/chartex" xmlns:cx6="http://schemas.microsoft.com/office/drawing/2016/5/12/chartex" xmlns:cx7="http://schemas.microsoft.com/office/drawing/2016/5/13/chartex" xmlns:cx8="http://schemas.microsoft.com/office/drawing/2016/5/14/chartex" xmlns:mc="http://schemas.openxmlformats.org/markup-compatibility/2006" xmlns:aink="http://schemas.microsoft.com/office/drawing/2016/ink" xmlns:am3d="http://schemas.microsoft.com/office/drawing/2017/model3d" xmlns:o="urn:schemas-microsoft-com:office:office" xmlns:r="http://schemas.openxmlformats.org/officeDocument/2006/relationships" xmlns:m="http://schemas.openxmlformats.org/officeDocument/2006/math" xmlns:v="urn:schemas-microsoft-com:vml" xmlns:wp14="http://schemas.microsoft.com/office/word/2010/wordprocessingDrawing" xmlns:wp="http://schemas.openxmlformats.org/drawingml/2006/wordprocessingDrawing" xmlns:w10="urn:schemas-microsoft-com:office:word" xmlns:w="http://schemas.openxmlformats.org/wordprocessingml/2006/main" xmlns:w14="http://schemas.microsoft.com/office/word/2010/wordml" xmlns:w15="http://schemas.microsoft.com/office/word/2012/wordml" xmlns:w16cid="http://schemas.microsoft.com/office/word/2016/wordml/cid" xmlns:w16se="http://schemas.microsoft.com/office/word/2015/wordml/symex" xmlns:wpg="http://schemas.microsoft.com/office/word/2010/wordprocessingGroup" xmlns:wpi="http://schemas.microsoft.com/office/word/2010/wordprocessingInk" xmlns:wne="http://schemas.microsoft.com/office/word/2006/wordml" xmlns:wps="http://schemas.microsoft.com/office/word/2010/wordprocessingShape" mc:Ignorable="w14 w15 w16se w16cid wp14">
   <w:footnote w:type="separator" w:id="-1">
@@ -2895,16 +4025,6 @@
 </file>
 
 <file path=word/header1.xml><?xml version="1.0" encoding="utf-8"?>
-<w:hdr xmlns:wpc="http://schemas.microsoft.com/office/word/2010/wordprocessingCanvas" xmlns:cx="http://schemas.microsoft.com/office/drawing/2014/chartex" xmlns:cx1="http://schemas.microsoft.com/office/drawing/2015/9/8/chartex" xmlns:cx2="http://schemas.microsoft.com/office/drawing/2015/10/21/chartex" xmlns:cx3="http://schemas.microsoft.com/office/drawing/2016/5/9/chartex" xmlns:cx4="http://schemas.microsoft.com/office/drawing/2016/5/10/chartex" xmlns:cx5="http://schemas.microsoft.com/office/drawing/2016/5/11/chartex" xmlns:cx6="http://schemas.microsoft.com/office/drawing/2016/5/12/chartex" xmlns:cx7="http://schemas.microsoft.com/office/drawing/2016/5/13/chartex" xmlns:cx8="http://schemas.microsoft.com/office/drawing/2016/5/14/chartex" xmlns:mc="http://schemas.openxmlformats.org/markup-compatibility/2006" xmlns:aink="http://schemas.microsoft.com/office/drawing/2016/ink" xmlns:am3d="http://schemas.microsoft.com/office/drawing/2017/model3d" xmlns:o="urn:schemas-microsoft-com:office:office" xmlns:r="http://schemas.openxmlformats.org/officeDocument/2006/relationships" xmlns:m="http://schemas.openxmlformats.org/officeDocument/2006/math" xmlns:v="urn:schemas-microsoft-com:vml" xmlns:wp14="http://schemas.microsoft.com/office/word/2010/wordprocessingDrawing" xmlns:wp="http://schemas.openxmlformats.org/drawingml/2006/wordprocessingDrawing" xmlns:w10="urn:schemas-microsoft-com:office:word" xmlns:w="http://schemas.openxmlformats.org/wordprocessingml/2006/main" xmlns:w14="http://schemas.microsoft.com/office/word/2010/wordml" xmlns:w15="http://schemas.microsoft.com/office/word/2012/wordml" xmlns:w16cid="http://schemas.microsoft.com/office/word/2016/wordml/cid" xmlns:w16se="http://schemas.microsoft.com/office/word/2015/wordml/symex" xmlns:wpg="http://schemas.microsoft.com/office/word/2010/wordprocessingGroup" xmlns:wpi="http://schemas.microsoft.com/office/word/2010/wordprocessingInk" xmlns:wne="http://schemas.microsoft.com/office/word/2006/wordml" xmlns:wps="http://schemas.microsoft.com/office/word/2010/wordprocessingShape" mc:Ignorable="w14 w15 w16se w16cid wp14">
-  <w:p>
-    <w:pPr>
-      <w:pStyle w:val="Header"/>
-    </w:pPr>
-  </w:p>
-</w:hdr>
-</file>
-
-<file path=word/header2.xml><?xml version="1.0" encoding="utf-8"?>
 <w:hdr xmlns:wpc="http://schemas.microsoft.com/office/word/2010/wordprocessingCanvas" xmlns:cx="http://schemas.microsoft.com/office/drawing/2014/chartex" xmlns:cx1="http://schemas.microsoft.com/office/drawing/2015/9/8/chartex" xmlns:cx2="http://schemas.microsoft.com/office/drawing/2015/10/21/chartex" xmlns:cx3="http://schemas.microsoft.com/office/drawing/2016/5/9/chartex" xmlns:cx4="http://schemas.microsoft.com/office/drawing/2016/5/10/chartex" xmlns:cx5="http://schemas.microsoft.com/office/drawing/2016/5/11/chartex" xmlns:cx6="http://schemas.microsoft.com/office/drawing/2016/5/12/chartex" xmlns:cx7="http://schemas.microsoft.com/office/drawing/2016/5/13/chartex" xmlns:cx8="http://schemas.microsoft.com/office/drawing/2016/5/14/chartex" xmlns:mc="http://schemas.openxmlformats.org/markup-compatibility/2006" xmlns:aink="http://schemas.microsoft.com/office/drawing/2016/ink" xmlns:am3d="http://schemas.microsoft.com/office/drawing/2017/model3d" xmlns:o="urn:schemas-microsoft-com:office:office" xmlns:r="http://schemas.openxmlformats.org/officeDocument/2006/relationships" xmlns:m="http://schemas.openxmlformats.org/officeDocument/2006/math" xmlns:v="urn:schemas-microsoft-com:vml" xmlns:wp14="http://schemas.microsoft.com/office/word/2010/wordprocessingDrawing" xmlns:wp="http://schemas.openxmlformats.org/drawingml/2006/wordprocessingDrawing" xmlns:w10="urn:schemas-microsoft-com:office:word" xmlns:w="http://schemas.openxmlformats.org/wordprocessingml/2006/main" xmlns:w14="http://schemas.microsoft.com/office/word/2010/wordml" xmlns:w15="http://schemas.microsoft.com/office/word/2012/wordml" xmlns:w16cid="http://schemas.microsoft.com/office/word/2016/wordml/cid" xmlns:w16se="http://schemas.microsoft.com/office/word/2015/wordml/symex" xmlns:wpg="http://schemas.microsoft.com/office/word/2010/wordprocessingGroup" xmlns:wpi="http://schemas.microsoft.com/office/word/2010/wordprocessingInk" xmlns:wne="http://schemas.microsoft.com/office/word/2006/wordml" xmlns:wps="http://schemas.microsoft.com/office/word/2010/wordprocessingShape" mc:Ignorable="w14 w15 w16se w16cid wp14">
   <w:tbl>
     <w:tblPr>
@@ -2922,72 +4042,69 @@
       <w:tblLook w:val="04A0" w:firstRow="1" w:lastRow="0" w:firstColumn="1" w:lastColumn="0" w:noHBand="0" w:noVBand="1"/>
     </w:tblPr>
     <w:tblGrid>
-      <w:gridCol w:w="9455"/>
-      <w:gridCol w:w="1345"/>
+      <w:gridCol w:w="10800"/>
     </w:tblGrid>
     <w:tr>
       <w:trPr>
-        <w:trHeight w:val="288"/>
+        <w:trHeight w:val="410"/>
       </w:trPr>
       <w:tc>
         <w:tcPr>
-          <w:tcW w:w="7765" w:type="dxa"/>
+          <w:tcW w:w="11071" w:type="dxa"/>
         </w:tcPr>
-        <w:p>
-          <w:pPr>
-            <w:pStyle w:val="Header"/>
-            <w:jc w:val="right"/>
+        <w:sdt>
+          <w:sdtPr>
+            <w:id w:val="-771934356"/>
+            <w:docPartObj>
+              <w:docPartGallery w:val="Page Numbers (Top of Page)"/>
+              <w:docPartUnique/>
+            </w:docPartObj>
+          </w:sdtPr>
+          <w:sdtEndPr>
             <w:rPr>
-              <w:rFonts w:asciiTheme="majorHAnsi" w:eastAsiaTheme="majorEastAsia" w:hAnsiTheme="majorHAnsi" w:cstheme="majorBidi"/>
-              <w:sz w:val="36"/>
-              <w:szCs w:val="36"/>
+              <w:color w:val="808080" w:themeColor="background1" w:themeShade="80"/>
+              <w:spacing w:val="60"/>
             </w:rPr>
-          </w:pPr>
-          <w:sdt>
-            <w:sdtPr>
-              <w:rPr>
-                <w:rFonts w:asciiTheme="majorHAnsi" w:eastAsiaTheme="majorEastAsia" w:hAnsiTheme="majorHAnsi" w:cstheme="majorBidi"/>
-                <w:sz w:val="36"/>
-                <w:szCs w:val="36"/>
-              </w:rPr>
-              <w:alias w:val="Title"/>
-              <w:id w:val="77761602"/>
-              <w:showingPlcHdr/>
-              <w:dataBinding w:prefixMappings="xmlns:ns0='http://schemas.openxmlformats.org/package/2006/metadata/core-properties' xmlns:ns1='http://purl.org/dc/elements/1.1/'" w:xpath="/ns0:coreProperties[1]/ns1:title[1]" w:storeItemID="{6C3C8BC8-F283-45AE-878A-BAB7291924A1}"/>
-              <w:text/>
-            </w:sdtPr>
-            <w:sdtEndPr/>
-            <w:sdtContent>
+          </w:sdtEndPr>
+          <w:sdtContent>
+            <w:p>
+              <w:r>
+                <w:fldChar w:fldCharType="begin"/>
+              </w:r>
+              <w:r>
+                <w:instrText xml:space="preserve"> PAGE   \* MERGEFORMAT </w:instrText>
+              </w:r>
+              <w:r>
+                <w:fldChar w:fldCharType="separate"/>
+              </w:r>
+              <w:r>
+                <w:t>1</w:t>
+              </w:r>
               <w:r>
                 <w:rPr>
-                  <w:rFonts w:asciiTheme="majorHAnsi" w:eastAsiaTheme="majorEastAsia" w:hAnsiTheme="majorHAnsi" w:cstheme="majorBidi"/>
-                  <w:sz w:val="36"/>
-                  <w:szCs w:val="36"/>
+                  <w:b/>
+                  <w:bCs/>
+                  <w:noProof/>
                 </w:rPr>
-                <w:t xml:space="preserve">     </w:t>
+                <w:fldChar w:fldCharType="end"/>
               </w:r>
-            </w:sdtContent>
-          </w:sdt>
-        </w:p>
-      </w:tc>
-      <w:tc>
-        <w:tcPr>
-          <w:tcW w:w="1105" w:type="dxa"/>
-        </w:tcPr>
-        <w:p>
-          <w:pPr>
-            <w:pStyle w:val="Header"/>
-            <w:rPr>
-              <w:rFonts w:asciiTheme="majorHAnsi" w:eastAsiaTheme="majorEastAsia" w:hAnsiTheme="majorHAnsi" w:cstheme="majorBidi"/>
-              <w:b/>
-              <w:bCs/>
-              <w:color w:val="FDA023" w:themeColor="accent1"/>
-              <w:sz w:val="36"/>
-              <w:szCs w:val="36"/>
-              <w14:numForm w14:val="oldStyle"/>
-            </w:rPr>
-          </w:pPr>
-        </w:p>
+              <w:r>
+                <w:rPr>
+                  <w:b/>
+                  <w:bCs/>
+                </w:rPr>
+                <w:t xml:space="preserve"> | </w:t>
+              </w:r>
+              <w:r>
+                <w:rPr>
+                  <w:color w:val="808080" w:themeColor="background1" w:themeShade="80"/>
+                  <w:spacing w:val="60"/>
+                </w:rPr>
+                <w:t>Page</w:t>
+              </w:r>
+            </w:p>
+          </w:sdtContent>
+        </w:sdt>
       </w:tc>
     </w:tr>
   </w:tbl>
@@ -3052,16 +4169,6 @@
         </w:r>
       </w:sdtContent>
     </w:sdt>
-  </w:p>
-</w:hdr>
-</file>
-
-<file path=word/header3.xml><?xml version="1.0" encoding="utf-8"?>
-<w:hdr xmlns:wpc="http://schemas.microsoft.com/office/word/2010/wordprocessingCanvas" xmlns:cx="http://schemas.microsoft.com/office/drawing/2014/chartex" xmlns:cx1="http://schemas.microsoft.com/office/drawing/2015/9/8/chartex" xmlns:cx2="http://schemas.microsoft.com/office/drawing/2015/10/21/chartex" xmlns:cx3="http://schemas.microsoft.com/office/drawing/2016/5/9/chartex" xmlns:cx4="http://schemas.microsoft.com/office/drawing/2016/5/10/chartex" xmlns:cx5="http://schemas.microsoft.com/office/drawing/2016/5/11/chartex" xmlns:cx6="http://schemas.microsoft.com/office/drawing/2016/5/12/chartex" xmlns:cx7="http://schemas.microsoft.com/office/drawing/2016/5/13/chartex" xmlns:cx8="http://schemas.microsoft.com/office/drawing/2016/5/14/chartex" xmlns:mc="http://schemas.openxmlformats.org/markup-compatibility/2006" xmlns:aink="http://schemas.microsoft.com/office/drawing/2016/ink" xmlns:am3d="http://schemas.microsoft.com/office/drawing/2017/model3d" xmlns:o="urn:schemas-microsoft-com:office:office" xmlns:r="http://schemas.openxmlformats.org/officeDocument/2006/relationships" xmlns:m="http://schemas.openxmlformats.org/officeDocument/2006/math" xmlns:v="urn:schemas-microsoft-com:vml" xmlns:wp14="http://schemas.microsoft.com/office/word/2010/wordprocessingDrawing" xmlns:wp="http://schemas.openxmlformats.org/drawingml/2006/wordprocessingDrawing" xmlns:w10="urn:schemas-microsoft-com:office:word" xmlns:w="http://schemas.openxmlformats.org/wordprocessingml/2006/main" xmlns:w14="http://schemas.microsoft.com/office/word/2010/wordml" xmlns:w15="http://schemas.microsoft.com/office/word/2012/wordml" xmlns:w16cid="http://schemas.microsoft.com/office/word/2016/wordml/cid" xmlns:w16se="http://schemas.microsoft.com/office/word/2015/wordml/symex" xmlns:wpg="http://schemas.microsoft.com/office/word/2010/wordprocessingGroup" xmlns:wpi="http://schemas.microsoft.com/office/word/2010/wordprocessingInk" xmlns:wne="http://schemas.microsoft.com/office/word/2006/wordml" xmlns:wps="http://schemas.microsoft.com/office/word/2010/wordprocessingShape" mc:Ignorable="w14 w15 w16se w16cid wp14">
-  <w:p>
-    <w:pPr>
-      <w:pStyle w:val="Header"/>
-    </w:pPr>
   </w:p>
 </w:hdr>
 </file>
@@ -4315,6 +5422,26 @@
       <w:szCs w:val="24"/>
     </w:rPr>
   </w:style>
+  <w:style w:type="character" w:styleId="PageNumber">
+    <w:name w:val="page number"/>
+    <w:basedOn w:val="DefaultParagraphFont"/>
+    <w:uiPriority w:val="99"/>
+    <w:semiHidden/>
+    <w:unhideWhenUsed/>
+    <w:rsid w:val="00F24F52"/>
+  </w:style>
+  <w:style w:type="character" w:styleId="SubtleReference">
+    <w:name w:val="Subtle Reference"/>
+    <w:basedOn w:val="DefaultParagraphFont"/>
+    <w:uiPriority w:val="31"/>
+    <w:qFormat/>
+    <w:rsid w:val="00E31662"/>
+    <w:rPr>
+      <w:smallCaps/>
+      <w:color w:val="AA2B1E" w:themeColor="accent2"/>
+      <w:u w:val="single"/>
+    </w:rPr>
+  </w:style>
 </w:styles>
 </file>
 
@@ -4608,7 +5735,7 @@
 </file>
 
 <file path=customXml/itemProps1.xml><?xml version="1.0" encoding="utf-8"?>
-<ds:datastoreItem xmlns:ds="http://schemas.openxmlformats.org/officeDocument/2006/customXml" ds:itemID="{F79A056F-6076-D44B-900A-F29238F9B7A5}">
+<ds:datastoreItem xmlns:ds="http://schemas.openxmlformats.org/officeDocument/2006/customXml" ds:itemID="{70911541-C1D8-484C-9E45-4DCAEC43161B}">
   <ds:schemaRefs>
     <ds:schemaRef ds:uri="http://schemas.openxmlformats.org/officeDocument/2006/bibliography"/>
   </ds:schemaRefs>

</xml_diff>